<commit_message>
slight change in abstract
</commit_message>
<xml_diff>
--- a/manuscript/ms2-arxiv.docx
+++ b/manuscript/ms2-arxiv.docx
@@ -379,12 +379,7 @@
       </w:pPr>
       <w:r>
         <w:lastRenderedPageBreak/>
-        <w:t>Abs</w:t>
-      </w:r>
-      <w:bookmarkStart w:id="0" w:name="_GoBack"/>
-      <w:bookmarkEnd w:id="0"/>
-      <w:r>
-        <w:t>tract</w:t>
+        <w:t>Abstract</w:t>
       </w:r>
     </w:p>
     <w:p>
@@ -392,13 +387,7 @@
         <w:spacing w:line="480" w:lineRule="auto"/>
       </w:pPr>
       <w:r>
-        <w:t xml:space="preserve">Evolutionary theory suggests </w:t>
-      </w:r>
-      <w:r>
-        <w:t xml:space="preserve">that </w:t>
-      </w:r>
-      <w:r>
-        <w:t xml:space="preserve">the mutation rate must balance between </w:t>
+        <w:t xml:space="preserve">Evolutionary theory suggests that the mutation rate must balance between </w:t>
       </w:r>
       <w:r>
         <w:rPr>
@@ -418,10 +407,7 @@
         <w:t>adaptedness</w:t>
       </w:r>
       <w:r>
-        <w:t xml:space="preserve"> – the ability to remain adapted.</w:t>
-      </w:r>
-      <w:r>
-        <w:t xml:space="preserve"> </w:t>
+        <w:t xml:space="preserve"> – the ability to remain adapted. </w:t>
       </w:r>
     </w:p>
     <w:p>
@@ -429,13 +415,7 @@
         <w:spacing w:line="480" w:lineRule="auto"/>
       </w:pPr>
       <w:r>
-        <w:t xml:space="preserve">We model a population crossing a fitness valley and analyze the rate of complex adaptation with and without stress-induced mutagenesis - the increase of mutation rates in response to stress or maladaptation. </w:t>
-      </w:r>
-      <w:r>
-        <w:t xml:space="preserve">We </w:t>
-      </w:r>
-      <w:r>
-        <w:t xml:space="preserve">show that stress-induced mutagenesis breaks this evolutionary trade-off, increasing the </w:t>
+        <w:t xml:space="preserve">We model a population crossing a fitness valley and analyze the rate of complex adaptation with and without stress-induced mutagenesis - the increase of mutation rates in response to stress or maladaptation. We show that stress-induced mutagenesis breaks this evolutionary trade-off, increasing the </w:t>
       </w:r>
       <w:r>
         <w:rPr>
@@ -455,25 +435,10 @@
         <w:t>adaptedness</w:t>
       </w:r>
       <w:r>
-        <w:t xml:space="preserve">. </w:t>
-      </w:r>
-      <w:r>
-        <w:t xml:space="preserve">Our theoretical </w:t>
-      </w:r>
-      <w:r>
-        <w:t xml:space="preserve">results support the hypothesis that stress-induced mutagenesis is an </w:t>
-      </w:r>
-      <w:r>
-        <w:t xml:space="preserve">adaptive </w:t>
-      </w:r>
-      <w:r>
-        <w:t>trait</w:t>
-      </w:r>
-      <w:r>
-        <w:t>.</w:t>
-      </w:r>
-      <w:r>
-        <w:t xml:space="preserve"> </w:t>
+        <w:t xml:space="preserve">. Our theoretical results support the hypothesis that stress-induced mutagenesis can be an adaptive trait </w:t>
+      </w:r>
+      <w:r>
+        <w:t>and provide quantitative predictions about the difference between different mutational strategies in adaptive evolution.</w:t>
       </w:r>
     </w:p>
     <w:p>
@@ -487,6 +452,8 @@
         <w:ind w:left="0" w:firstLine="0"/>
         <w:jc w:val="both"/>
       </w:pPr>
+      <w:bookmarkStart w:id="0" w:name="_GoBack"/>
+      <w:bookmarkEnd w:id="0"/>
       <w:r>
         <w:t>Introduction</w:t>
       </w:r>
@@ -634,7 +601,11 @@
         <w:fldChar w:fldCharType="end"/>
       </w:r>
       <w:r>
-        <w:t xml:space="preserve"> suggested that </w:t>
+        <w:t xml:space="preserve"> suggested </w:t>
+      </w:r>
+      <w:r>
+        <w:lastRenderedPageBreak/>
+        <w:t xml:space="preserve">that </w:t>
       </w:r>
       <w:r>
         <w:t xml:space="preserve">the mutation rate must balance </w:t>
@@ -662,11 +633,7 @@
         <w:t xml:space="preserve"> </w:t>
       </w:r>
       <w:r>
-        <w:t xml:space="preserve">– </w:t>
-      </w:r>
-      <w:r>
-        <w:lastRenderedPageBreak/>
-        <w:t xml:space="preserve">the capacity to adapt to new environmental conditions - </w:t>
+        <w:t xml:space="preserve">– the capacity to adapt to new environmental conditions - </w:t>
       </w:r>
       <w:r>
         <w:t xml:space="preserve">and </w:t>
@@ -1195,7 +1162,14 @@
         <w:rPr>
           <w:lang w:bidi="hi-IN"/>
         </w:rPr>
-        <w:t xml:space="preserve"> mutagenesis </w:t>
+        <w:t xml:space="preserve"> </w:t>
+      </w:r>
+      <w:r>
+        <w:rPr>
+          <w:lang w:bidi="hi-IN"/>
+        </w:rPr>
+        <w:lastRenderedPageBreak/>
+        <w:t xml:space="preserve">mutagenesis </w:t>
       </w:r>
       <w:r>
         <w:rPr>
@@ -1263,7 +1237,6 @@
         <w:rPr>
           <w:lang w:bidi="hi-IN"/>
         </w:rPr>
-        <w:lastRenderedPageBreak/>
         <w:t>Model</w:t>
       </w:r>
       <w:bookmarkEnd w:id="1"/>
@@ -1828,6 +1801,7 @@
         <w:spacing w:line="480" w:lineRule="auto"/>
       </w:pPr>
       <w:r>
+        <w:lastRenderedPageBreak/>
         <w:t xml:space="preserve">The adaptation process can be separated to two </w:t>
       </w:r>
       <w:r>
@@ -1894,7 +1868,6 @@
         <w:rPr>
           <w:noProof/>
         </w:rPr>
-        <w:lastRenderedPageBreak/>
         <w:drawing>
           <wp:inline distT="0" distB="0" distL="0" distR="0" wp14:anchorId="394FDBE2" wp14:editId="47B34571">
             <wp:extent cx="4667250" cy="4228465"/>
@@ -2299,7 +2272,11 @@
         <w:t xml:space="preserve">marked with </w:t>
       </w:r>
       <w:r>
-        <w:t xml:space="preserve">RIP) and do not contribute to adaptation. (b) In the stochastic model individuals can accumulate up to 25 deleterious mutations (the figure only shows as much as three). Multiple mutations can occur </w:t>
+        <w:t xml:space="preserve">RIP) and do not contribute to adaptation. (b) In the stochastic model individuals can accumulate up to 25 deleterious mutations (the </w:t>
+      </w:r>
+      <w:r>
+        <w:lastRenderedPageBreak/>
+        <w:t xml:space="preserve">figure only shows as much as three). Multiple mutations can occur </w:t>
       </w:r>
       <w:r>
         <w:t>simultaneously</w:t>
@@ -2402,11 +2379,7 @@
         <w:t>,</w:t>
       </w:r>
       <w:r>
-        <w:t xml:space="preserve"> and (ii) the number of deleterious mutations per </w:t>
-      </w:r>
-      <w:r>
-        <w:lastRenderedPageBreak/>
-        <w:t>individual at the MSB is Poisson distributed</w:t>
+        <w:t xml:space="preserve"> and (ii) the number of deleterious mutations per individual at the MSB is Poisson distributed</w:t>
       </w:r>
       <w:r>
         <w:t xml:space="preserve"> </w:t>
@@ -3244,6 +3217,7 @@
         <w:spacing w:line="480" w:lineRule="auto"/>
       </w:pPr>
       <w:r>
+        <w:lastRenderedPageBreak/>
         <w:t>Appearance of a double mutant</w:t>
       </w:r>
     </w:p>
@@ -3464,11 +3438,7 @@
         <w:t>1</w:t>
       </w:r>
       <w:r>
-        <w:t xml:space="preserve"> then there are no single </w:t>
-      </w:r>
-      <w:r>
-        <w:lastRenderedPageBreak/>
-        <w:t xml:space="preserve">mutants at the MSB and double mutants must be generated by a double mutation in a </w:t>
+        <w:t xml:space="preserve"> then there are no single mutants at the MSB and double mutants must be generated by a double mutation in a </w:t>
       </w:r>
       <w:proofErr w:type="spellStart"/>
       <w:r>
@@ -4980,11 +4950,7 @@
         <w:t xml:space="preserve">ensures that), a double mutant </w:t>
       </w:r>
       <w:r>
-        <w:t xml:space="preserve">has two possible </w:t>
-      </w:r>
-      <w:r>
-        <w:lastRenderedPageBreak/>
-        <w:t>fates after its appearance: fixation or extinction.</w:t>
+        <w:t>has two possible fates after its appearance: fixation or extinction.</w:t>
       </w:r>
       <w:r>
         <w:t xml:space="preserve"> </w:t>
@@ -5579,7 +5545,11 @@
         <w:t>es</w:t>
       </w:r>
       <w:r>
-        <w:t xml:space="preserve"> to fixation. This is true as long as fixation is much faster than mutation (guaranteed by </w:t>
+        <w:t xml:space="preserve"> to fixation. This is true as long as fixation is much faster than </w:t>
+      </w:r>
+      <w:r>
+        <w:lastRenderedPageBreak/>
+        <w:t xml:space="preserve">mutation (guaranteed by </w:t>
       </w:r>
       <w:r>
         <w:rPr>
@@ -5825,7 +5795,6 @@
         <w:spacing w:line="480" w:lineRule="auto"/>
       </w:pPr>
       <w:r>
-        <w:lastRenderedPageBreak/>
         <w:t>Wright-Fisher simulations</w:t>
       </w:r>
     </w:p>
@@ -6652,14 +6621,27 @@
             <w:r>
               <w:t>(</w:t>
             </w:r>
-            <w:fldSimple w:instr=" SEQ Equation ">
-              <w:r>
-                <w:rPr>
-                  <w:noProof/>
-                </w:rPr>
-                <w:t>6</w:t>
-              </w:r>
-            </w:fldSimple>
+            <w:r>
+              <w:fldChar w:fldCharType="begin"/>
+            </w:r>
+            <w:r>
+              <w:instrText xml:space="preserve"> SEQ Equation </w:instrText>
+            </w:r>
+            <w:r>
+              <w:fldChar w:fldCharType="separate"/>
+            </w:r>
+            <w:r>
+              <w:rPr>
+                <w:noProof/>
+              </w:rPr>
+              <w:t>6</w:t>
+            </w:r>
+            <w:r>
+              <w:rPr>
+                <w:noProof/>
+              </w:rPr>
+              <w:fldChar w:fldCharType="end"/>
+            </w:r>
             <w:r>
               <w:t>)</w:t>
             </w:r>
@@ -7392,6 +7374,7 @@
           <w:rFonts w:eastAsiaTheme="minorEastAsia"/>
           <w:lang w:bidi="hi-IN"/>
         </w:rPr>
+        <w:lastRenderedPageBreak/>
         <w:t>We draw s</w:t>
       </w:r>
       <w:r>
@@ -7512,7 +7495,6 @@
           <w:i/>
           <w:iCs/>
         </w:rPr>
-        <w:lastRenderedPageBreak/>
         <w:t>Ab</w:t>
       </w:r>
       <w:proofErr w:type="spellEnd"/>
@@ -8246,7 +8228,14 @@
         <w:rPr>
           <w:lang w:bidi="hi-IN"/>
         </w:rPr>
-        <w:t xml:space="preserve"> with NM, CM and SIM (see </w:t>
+        <w:t xml:space="preserve"> with NM, CM and SIM </w:t>
+      </w:r>
+      <w:r>
+        <w:rPr>
+          <w:lang w:bidi="hi-IN"/>
+        </w:rPr>
+        <w:lastRenderedPageBreak/>
+        <w:t xml:space="preserve">(see </w:t>
       </w:r>
       <w:r>
         <w:rPr>
@@ -8347,7 +8336,6 @@
         <w:rPr>
           <w:noProof/>
         </w:rPr>
-        <w:lastRenderedPageBreak/>
         <w:drawing>
           <wp:inline distT="0" distB="0" distL="0" distR="0" wp14:anchorId="4EC6A240" wp14:editId="354B5D13">
             <wp:extent cx="3636000" cy="2912400"/>
@@ -9165,7 +9153,11 @@
         <w:t>2</w:t>
       </w:r>
       <w:r>
-        <w:t xml:space="preserve"> in which all individuals increase their mutation rate </w:t>
+        <w:t xml:space="preserve"> in which all individuals </w:t>
+      </w:r>
+      <w:r>
+        <w:lastRenderedPageBreak/>
+        <w:t xml:space="preserve">increase their mutation rate </w:t>
       </w:r>
       <w:r>
         <w:t>7</w:t>
@@ -9240,11 +9232,7 @@
         <w:t xml:space="preserve">mean fitness </w:t>
       </w:r>
       <w:r>
-        <w:t xml:space="preserve">from 0.9996 with NM to </w:t>
-      </w:r>
-      <w:r>
-        <w:lastRenderedPageBreak/>
-        <w:t>0.</w:t>
+        <w:t>from 0.9996 with NM to 0.</w:t>
       </w:r>
       <w:r>
         <w:t xml:space="preserve">996 </w:t>
@@ -9919,6 +9907,7 @@
         <w:spacing w:line="480" w:lineRule="auto"/>
       </w:pPr>
       <w:r>
+        <w:lastRenderedPageBreak/>
         <w:t>Effect of environmental stress</w:t>
       </w:r>
     </w:p>
@@ -9966,11 +9955,7 @@
         <w:t>.</w:t>
       </w:r>
       <w:r>
-        <w:t xml:space="preserve"> This scenario has an important biological relevance, as SIM has been implicated in the </w:t>
-      </w:r>
-      <w:r>
-        <w:lastRenderedPageBreak/>
-        <w:t xml:space="preserve">evolution of drug resistance in bacteria and yeast </w:t>
+        <w:t xml:space="preserve"> This scenario has an important biological relevance, as SIM has been implicated in the evolution of drug resistance in bacteria and yeast </w:t>
       </w:r>
       <w:r>
         <w:fldChar w:fldCharType="begin" w:fldLock="1"/>
@@ -10727,6 +10712,7 @@
         </w:rPr>
       </w:pPr>
       <w:r>
+        <w:lastRenderedPageBreak/>
         <w:t xml:space="preserve">This </w:t>
       </w:r>
       <w:r>
@@ -11158,7 +11144,6 @@
         <w:rPr>
           <w:lang w:bidi="hi-IN"/>
         </w:rPr>
-        <w:lastRenderedPageBreak/>
         <w:t xml:space="preserve">stress-induced mutagenesis </w:t>
       </w:r>
       <w:r>
@@ -11688,6 +11673,7 @@
         <w:rPr>
           <w:lang w:bidi="hi-IN"/>
         </w:rPr>
+        <w:lastRenderedPageBreak/>
         <w:t>M</w:t>
       </w:r>
       <w:r>
@@ -12014,14 +12000,7 @@
         <w:rPr>
           <w:lang w:bidi="hi-IN"/>
         </w:rPr>
-        <w:t xml:space="preserve">the "drift barrier </w:t>
-      </w:r>
-      <w:r>
-        <w:rPr>
-          <w:lang w:bidi="hi-IN"/>
-        </w:rPr>
-        <w:lastRenderedPageBreak/>
-        <w:t xml:space="preserve">hypothesis" </w:t>
+        <w:t xml:space="preserve">the "drift barrier hypothesis" </w:t>
       </w:r>
       <w:r>
         <w:rPr>
@@ -12505,7 +12484,11 @@
         <w:t xml:space="preserve">, in which </w:t>
       </w:r>
       <w:r>
-        <w:t xml:space="preserve">it is possible to </w:t>
+        <w:t xml:space="preserve">it is </w:t>
+      </w:r>
+      <w:r>
+        <w:lastRenderedPageBreak/>
+        <w:t xml:space="preserve">possible to </w:t>
       </w:r>
       <w:r>
         <w:t xml:space="preserve">interfere with the regulation of </w:t>
@@ -12567,7 +12550,6 @@
         <w:ind w:left="357" w:hanging="357"/>
       </w:pPr>
       <w:r>
-        <w:lastRenderedPageBreak/>
         <w:t>Conclusions</w:t>
       </w:r>
     </w:p>
@@ -12862,6 +12844,7 @@
         <w:spacing w:line="480" w:lineRule="auto"/>
       </w:pPr>
       <w:r>
+        <w:lastRenderedPageBreak/>
         <w:t>Literature cited</w:t>
       </w:r>
     </w:p>
@@ -12927,7 +12910,6 @@
         <w:rPr>
           <w:noProof/>
         </w:rPr>
-        <w:lastRenderedPageBreak/>
         <w:t>Bjedov, I., O. Tenaillon, B. Gérard, V. Souza, E. Denamur, M. Radman, F. Taddei, and I. Matic. 2003. Stress-induced mutagenesis in bacteria. Science (80-. ). 300:1404–9.</w:t>
       </w:r>
     </w:p>
@@ -13082,6 +13064,7 @@
         <w:rPr>
           <w:noProof/>
         </w:rPr>
+        <w:lastRenderedPageBreak/>
         <w:t>Galhardo, R. S., P. J. Hastings, and S. M. Rosenberg. 2007. Mutation as a stress response and the regulation of evolvability. Crit. Rev. Biochem. Mol. Biol. 42:399–435.</w:t>
       </w:r>
     </w:p>
@@ -13152,7 +13135,6 @@
         <w:rPr>
           <w:noProof/>
         </w:rPr>
-        <w:lastRenderedPageBreak/>
         <w:t>Hadany, L., and T. Beker. 2003. Fitness-associated recombination on rugged adaptive landscapes. J. Evol. Biol. 16:862–870.</w:t>
       </w:r>
     </w:p>
@@ -13307,6 +13289,7 @@
         <w:rPr>
           <w:noProof/>
         </w:rPr>
+        <w:lastRenderedPageBreak/>
         <w:t>Ponder, R. G., N. C. Fonville, and S. M. Rosenberg. 2005. A switch from high-fidelity to error-prone DNA double-strand break repair underlies stress-induced mutation. Mol. Cell 19:791–804.</w:t>
       </w:r>
     </w:p>
@@ -13363,7 +13346,6 @@
         <w:rPr>
           <w:noProof/>
         </w:rPr>
-        <w:lastRenderedPageBreak/>
         <w:t>Sharp, N. P., and A. F. Agrawal. 2012. Evidence for elevated mutation rates in low-quality genotypes. Proc. Natl. Acad. Sci. 109:6142–6.</w:t>
       </w:r>
     </w:p>
@@ -13490,6 +13472,7 @@
         <w:rPr>
           <w:noProof/>
         </w:rPr>
+        <w:lastRenderedPageBreak/>
         <w:t>Torres-Barceló, C., G. Cabot, A. Oliver, A. Buckling, and R. C. Maclean. 2013. A trade-off between oxidative stress resistance and DNA repair plays a role in the evolution of elevated mutation rates in bacteria. Proc. Biol. Sci. 280:20130007.</w:t>
       </w:r>
     </w:p>
@@ -13546,7 +13529,6 @@
         <w:rPr>
           <w:noProof/>
         </w:rPr>
-        <w:lastRenderedPageBreak/>
         <w:t>Whitlock, M. C. 1997. Founder Effects and Peak Shifts Without Genetic Drift: Adaptive Peak Shifts Occur Easily When Environments Fluctuate Slightly. Evolution (N. Y). 51:1044.</w:t>
       </w:r>
     </w:p>
@@ -13649,6 +13631,7 @@
         <w:spacing w:line="480" w:lineRule="auto"/>
       </w:pPr>
       <w:r>
+        <w:lastRenderedPageBreak/>
         <w:t>Appendi</w:t>
       </w:r>
       <w:r>
@@ -14601,7 +14584,6 @@
         <w:spacing w:line="480" w:lineRule="auto"/>
       </w:pPr>
       <w:r>
-        <w:lastRenderedPageBreak/>
         <w:t xml:space="preserve">For a population with </w:t>
       </w:r>
       <w:r>
@@ -16091,6 +16073,7 @@
       <w:bookmarkStart w:id="17" w:name="_Ref360530760"/>
       <w:bookmarkStart w:id="18" w:name="_Ref363980888"/>
       <w:r>
+        <w:lastRenderedPageBreak/>
         <w:t>Appendix</w:t>
       </w:r>
       <w:bookmarkEnd w:id="17"/>
@@ -16413,11 +16396,7 @@
         <w:t>This</w:t>
       </w:r>
       <w:r>
-        <w:t xml:space="preserve"> factor cannot be ignored because there is variation in mutation rates in the </w:t>
-      </w:r>
-      <w:r>
-        <w:lastRenderedPageBreak/>
-        <w:t>population.</w:t>
+        <w:t xml:space="preserve"> factor cannot be ignored because there is variation in mutation rates in the population.</w:t>
       </w:r>
       <w:r>
         <w:t xml:space="preserve"> </w:t>
@@ -16794,7 +16773,14 @@
         <w:rPr>
           <w:lang w:bidi="hi-IN"/>
         </w:rPr>
-        <w:t xml:space="preserve">e assume the population reached a MSB after the environmental change because convergence to MSB is much </w:t>
+        <w:t xml:space="preserve">e assume the population reached a MSB after the environmental change because convergence to </w:t>
+      </w:r>
+      <w:r>
+        <w:rPr>
+          <w:lang w:bidi="hi-IN"/>
+        </w:rPr>
+        <w:lastRenderedPageBreak/>
+        <w:t xml:space="preserve">MSB is much </w:t>
       </w:r>
       <w:r>
         <w:rPr>
@@ -18615,7 +18601,7 @@
           <w:rPr>
             <w:noProof/>
           </w:rPr>
-          <w:t>3</w:t>
+          <w:t>23</w:t>
         </w:r>
         <w:r>
           <w:rPr>
@@ -21988,7 +21974,7 @@
 </file>
 
 <file path=customXml/itemProps1.xml><?xml version="1.0" encoding="utf-8"?>
-<ds:datastoreItem xmlns:ds="http://schemas.openxmlformats.org/officeDocument/2006/customXml" ds:itemID="{4022E07F-41D5-4D0E-8CA0-DAF0885141FD}">
+<ds:datastoreItem xmlns:ds="http://schemas.openxmlformats.org/officeDocument/2006/customXml" ds:itemID="{176689CB-83CB-4DD9-83B0-0785A933A9C8}">
   <ds:schemaRefs>
     <ds:schemaRef ds:uri="http://schemas.openxmlformats.org/officeDocument/2006/bibliography"/>
   </ds:schemaRefs>

</xml_diff>

<commit_message>
fix some internal references
</commit_message>
<xml_diff>
--- a/manuscript/ms2-arxiv.docx
+++ b/manuscript/ms2-arxiv.docx
@@ -46,23 +46,7 @@
           <w:sz w:val="32"/>
           <w:szCs w:val="24"/>
         </w:rPr>
-        <w:t xml:space="preserve">he Trade-Off </w:t>
-      </w:r>
-      <w:proofErr w:type="gramStart"/>
-      <w:r>
-        <w:rPr>
-          <w:sz w:val="32"/>
-          <w:szCs w:val="24"/>
-        </w:rPr>
-        <w:t>Between</w:t>
-      </w:r>
-      <w:proofErr w:type="gramEnd"/>
-      <w:r>
-        <w:rPr>
-          <w:sz w:val="32"/>
-          <w:szCs w:val="24"/>
-        </w:rPr>
-        <w:t xml:space="preserve"> Adaptability </w:t>
+        <w:t xml:space="preserve">he Trade-Off Between Adaptability </w:t>
       </w:r>
       <w:r>
         <w:rPr>
@@ -97,47 +81,13 @@
           <w:szCs w:val="22"/>
         </w:rPr>
       </w:pPr>
-      <w:proofErr w:type="spellStart"/>
       <w:r>
         <w:rPr>
           <w:sz w:val="28"/>
           <w:szCs w:val="22"/>
         </w:rPr>
-        <w:t>Yoav</w:t>
-      </w:r>
-      <w:proofErr w:type="spellEnd"/>
-      <w:r>
-        <w:rPr>
-          <w:sz w:val="28"/>
-          <w:szCs w:val="22"/>
-        </w:rPr>
-        <w:t xml:space="preserve"> Ram and </w:t>
-      </w:r>
-      <w:proofErr w:type="spellStart"/>
-      <w:r>
-        <w:rPr>
-          <w:sz w:val="28"/>
-          <w:szCs w:val="22"/>
-        </w:rPr>
-        <w:t>Lilach</w:t>
-      </w:r>
-      <w:proofErr w:type="spellEnd"/>
-      <w:r>
-        <w:rPr>
-          <w:sz w:val="28"/>
-          <w:szCs w:val="22"/>
-        </w:rPr>
-        <w:t xml:space="preserve"> </w:t>
-      </w:r>
-      <w:proofErr w:type="spellStart"/>
-      <w:r>
-        <w:rPr>
-          <w:sz w:val="28"/>
-          <w:szCs w:val="22"/>
-        </w:rPr>
-        <w:t>Hadany</w:t>
-      </w:r>
-      <w:proofErr w:type="spellEnd"/>
+        <w:t>Yoav Ram and Lilach Hadany</w:t>
+      </w:r>
     </w:p>
     <w:p>
       <w:pPr>
@@ -452,8 +402,6 @@
         <w:ind w:left="0" w:firstLine="0"/>
         <w:jc w:val="both"/>
       </w:pPr>
-      <w:bookmarkStart w:id="0" w:name="_GoBack"/>
-      <w:bookmarkEnd w:id="0"/>
       <w:r>
         <w:t>Introduction</w:t>
       </w:r>
@@ -787,29 +735,13 @@
         <w:t xml:space="preserve"> t</w:t>
       </w:r>
       <w:r>
-        <w:t xml:space="preserve">hese stress responses include the SOS DNA-damage response, the </w:t>
-      </w:r>
-      <w:proofErr w:type="spellStart"/>
-      <w:r>
-        <w:t>RpoS</w:t>
-      </w:r>
-      <w:proofErr w:type="spellEnd"/>
-      <w:r>
-        <w:t>-controlled general or starvation stress response</w:t>
+        <w:t>hese stress responses include the SOS DNA-damage response, the RpoS-controlled general or starvation stress response</w:t>
       </w:r>
       <w:r>
         <w:t>,</w:t>
       </w:r>
       <w:r>
-        <w:t xml:space="preserve"> and the </w:t>
-      </w:r>
-      <w:proofErr w:type="spellStart"/>
-      <w:r>
-        <w:t>RpoE</w:t>
-      </w:r>
-      <w:proofErr w:type="spellEnd"/>
-      <w:r>
-        <w:t xml:space="preserve"> membrane protein stress response </w:t>
+        <w:t xml:space="preserve"> and the RpoE membrane protein stress response </w:t>
       </w:r>
       <w:r>
         <w:fldChar w:fldCharType="begin" w:fldLock="1"/>
@@ -874,7 +806,6 @@
       <w:r>
         <w:t xml:space="preserve"> </w:t>
       </w:r>
-      <w:proofErr w:type="spellStart"/>
       <w:r>
         <w:rPr>
           <w:i/>
@@ -882,7 +813,6 @@
         </w:rPr>
         <w:t>evolvability</w:t>
       </w:r>
-      <w:proofErr w:type="spellEnd"/>
       <w:r>
         <w:t xml:space="preserve"> </w:t>
       </w:r>
@@ -945,15 +875,7 @@
         <w:t xml:space="preserve"> </w:t>
       </w:r>
       <w:r>
-        <w:t xml:space="preserve">modeled by </w:t>
-      </w:r>
-      <w:proofErr w:type="spellStart"/>
-      <w:r>
-        <w:t>Agrawal</w:t>
-      </w:r>
-      <w:proofErr w:type="spellEnd"/>
-      <w:r>
-        <w:t xml:space="preserve"> and later</w:t>
+        <w:t>modeled by Agrawal and later</w:t>
       </w:r>
       <w:r>
         <w:t xml:space="preserve"> by</w:t>
@@ -1232,14 +1154,14 @@
           <w:lang w:bidi="hi-IN"/>
         </w:rPr>
       </w:pPr>
-      <w:bookmarkStart w:id="1" w:name="_Ref361735010"/>
+      <w:bookmarkStart w:id="0" w:name="_Ref361735010"/>
       <w:r>
         <w:rPr>
           <w:lang w:bidi="hi-IN"/>
         </w:rPr>
         <w:t>Model</w:t>
       </w:r>
-      <w:bookmarkEnd w:id="1"/>
+      <w:bookmarkEnd w:id="0"/>
     </w:p>
     <w:p>
       <w:pPr>
@@ -1406,7 +1328,6 @@
         </w:rPr>
         <w:t>ω</w:t>
       </w:r>
-      <w:proofErr w:type="gramStart"/>
       <w:r>
         <w:rPr>
           <w:lang w:bidi="hi-IN"/>
@@ -1417,14 +1338,7 @@
         <w:rPr>
           <w:lang w:bidi="hi-IN"/>
         </w:rPr>
-        <w:t>(</w:t>
-      </w:r>
-      <w:proofErr w:type="gramEnd"/>
-      <w:r>
-        <w:rPr>
-          <w:lang w:bidi="hi-IN"/>
-        </w:rPr>
-        <w:t>1-</w:t>
+        <w:t>(1-</w:t>
       </w:r>
       <w:r>
         <w:rPr>
@@ -1579,17 +1493,8 @@
         <w:t xml:space="preserve">We focus on two bi-allelic loci </w:t>
       </w:r>
       <w:r>
-        <w:t xml:space="preserve">in which the </w:t>
-      </w:r>
-      <w:proofErr w:type="spellStart"/>
-      <w:r>
-        <w:t>wildtype</w:t>
-      </w:r>
-      <w:proofErr w:type="spellEnd"/>
-      <w:r>
-        <w:t xml:space="preserve"> genotype is </w:t>
-      </w:r>
-      <w:proofErr w:type="spellStart"/>
+        <w:t xml:space="preserve">in which the wildtype genotype is </w:t>
+      </w:r>
       <w:r>
         <w:rPr>
           <w:i/>
@@ -1597,11 +1502,9 @@
         </w:rPr>
         <w:t>ab</w:t>
       </w:r>
-      <w:proofErr w:type="spellEnd"/>
       <w:r>
         <w:t xml:space="preserve"> and its fitness is 1. Mutations at these loci change </w:t>
       </w:r>
-      <w:proofErr w:type="gramStart"/>
       <w:r>
         <w:rPr>
           <w:i/>
@@ -1610,11 +1513,7 @@
         <w:t>a</w:t>
       </w:r>
       <w:r>
-        <w:t xml:space="preserve"> to</w:t>
-      </w:r>
-      <w:proofErr w:type="gramEnd"/>
-      <w:r>
-        <w:t xml:space="preserve"> </w:t>
+        <w:t xml:space="preserve"> to </w:t>
       </w:r>
       <w:r>
         <w:rPr>
@@ -1926,7 +1825,7 @@
           <w:lang w:bidi="hi-IN"/>
         </w:rPr>
       </w:pPr>
-      <w:bookmarkStart w:id="2" w:name="_Ref354316371"/>
+      <w:bookmarkStart w:id="1" w:name="_Ref354316371"/>
       <w:r>
         <w:rPr>
           <w:b/>
@@ -1970,7 +1869,7 @@
         </w:rPr>
         <w:fldChar w:fldCharType="end"/>
       </w:r>
-      <w:bookmarkEnd w:id="2"/>
+      <w:bookmarkEnd w:id="1"/>
       <w:r>
         <w:rPr>
           <w:b/>
@@ -2009,7 +1908,6 @@
       <w:r>
         <w:t xml:space="preserve"> Nodes represent genotypes: the alleles </w:t>
       </w:r>
-      <w:proofErr w:type="gramStart"/>
       <w:r>
         <w:rPr>
           <w:i/>
@@ -2018,18 +1916,101 @@
         <w:t>a</w:t>
       </w:r>
       <w:r>
-        <w:t xml:space="preserve"> or</w:t>
-      </w:r>
-      <w:proofErr w:type="gramEnd"/>
+        <w:t xml:space="preserve"> or </w:t>
+      </w:r>
+      <w:r>
+        <w:rPr>
+          <w:i/>
+          <w:iCs/>
+        </w:rPr>
+        <w:t>A</w:t>
+      </w:r>
+      <w:r>
+        <w:t xml:space="preserve"> and </w:t>
+      </w:r>
+      <w:r>
+        <w:rPr>
+          <w:i/>
+          <w:iCs/>
+        </w:rPr>
+        <w:t>b</w:t>
+      </w:r>
+      <w:r>
+        <w:t xml:space="preserve"> or </w:t>
+      </w:r>
+      <w:r>
+        <w:rPr>
+          <w:i/>
+          <w:iCs/>
+        </w:rPr>
+        <w:t>B</w:t>
+      </w:r>
+      <w:r>
+        <w:t>. P</w:t>
+      </w:r>
+      <w:r>
+        <w:t>anel b</w:t>
+      </w:r>
+      <w:r>
+        <w:t xml:space="preserve"> also</w:t>
+      </w:r>
       <w:r>
         <w:t xml:space="preserve"> </w:t>
       </w:r>
       <w:r>
-        <w:rPr>
-          <w:i/>
-          <w:iCs/>
-        </w:rPr>
-        <w:t>A</w:t>
+        <w:t xml:space="preserve">includes </w:t>
+      </w:r>
+      <w:r>
+        <w:t>the number of deleterious alleles across the genome</w:t>
+      </w:r>
+      <w:r>
+        <w:t xml:space="preserve"> after the forward-slash</w:t>
+      </w:r>
+      <w:r>
+        <w:t xml:space="preserve">. Mutagenesis is induced in stressed genotypes (fitness </w:t>
+      </w:r>
+      <w:r>
+        <w:t>&lt;1</w:t>
+      </w:r>
+      <w:r>
+        <w:t xml:space="preserve">, </w:t>
+      </w:r>
+      <w:r>
+        <w:t xml:space="preserve">ellipses), </w:t>
+      </w:r>
+      <w:r>
+        <w:t>and</w:t>
+      </w:r>
+      <w:r>
+        <w:t xml:space="preserve"> </w:t>
+      </w:r>
+      <w:r>
+        <w:t xml:space="preserve">fit </w:t>
+      </w:r>
+      <w:r>
+        <w:t xml:space="preserve">genotypes (fitness </w:t>
+      </w:r>
+      <w:r>
+        <w:rPr>
+          <w:rFonts w:ascii="Times New Roman" w:hAnsi="Times New Roman" w:cs="Times New Roman"/>
+        </w:rPr>
+        <w:t>≥</w:t>
+      </w:r>
+      <w:r>
+        <w:t>1</w:t>
+      </w:r>
+      <w:r>
+        <w:t>, squares</w:t>
+      </w:r>
+      <w:r>
+        <w:t xml:space="preserve">) do not hypermutate. Solid arrows represent mutations at the </w:t>
+      </w:r>
+      <w:r>
+        <w:rPr>
+          <w:i/>
+          <w:iCs/>
+        </w:rPr>
+        <w:t>a/A</w:t>
       </w:r>
       <w:r>
         <w:t xml:space="preserve"> and </w:t>
@@ -2039,131 +2020,36 @@
           <w:i/>
           <w:iCs/>
         </w:rPr>
-        <w:t>b</w:t>
-      </w:r>
-      <w:r>
-        <w:t xml:space="preserve"> or </w:t>
-      </w:r>
-      <w:r>
-        <w:rPr>
-          <w:i/>
-          <w:iCs/>
-        </w:rPr>
-        <w:t>B</w:t>
-      </w:r>
-      <w:r>
-        <w:t>. P</w:t>
-      </w:r>
-      <w:r>
-        <w:t>anel b</w:t>
-      </w:r>
-      <w:r>
-        <w:t xml:space="preserve"> also</w:t>
+        <w:t>b/B</w:t>
+      </w:r>
+      <w:r>
+        <w:t xml:space="preserve"> loci. Dashed arrows represent deleterious mutations across the genome.</w:t>
+      </w:r>
+      <w:r>
+        <w:t xml:space="preserve"> Arrow labels denote the rates.</w:t>
+      </w:r>
+      <w:r>
+        <w:t xml:space="preserve"> Node </w:t>
+      </w:r>
+      <w:r>
+        <w:t xml:space="preserve">brightness </w:t>
+      </w:r>
+      <w:r>
+        <w:t>represents fitness (see color</w:t>
       </w:r>
       <w:r>
         <w:t xml:space="preserve"> </w:t>
       </w:r>
       <w:r>
-        <w:t xml:space="preserve">includes </w:t>
-      </w:r>
-      <w:r>
-        <w:t>the number of deleterious alleles across the genome</w:t>
-      </w:r>
-      <w:r>
-        <w:t xml:space="preserve"> after the forward-slash</w:t>
-      </w:r>
-      <w:r>
-        <w:t xml:space="preserve">. Mutagenesis is induced in stressed genotypes (fitness </w:t>
-      </w:r>
-      <w:r>
-        <w:t>&lt;1</w:t>
-      </w:r>
-      <w:r>
-        <w:t xml:space="preserve">, </w:t>
-      </w:r>
-      <w:r>
-        <w:t xml:space="preserve">ellipses), </w:t>
-      </w:r>
-      <w:r>
-        <w:t>and</w:t>
+        <w:t>bar)</w:t>
+      </w:r>
+      <w:r>
+        <w:t>:</w:t>
       </w:r>
       <w:r>
         <w:t xml:space="preserve"> </w:t>
       </w:r>
       <w:r>
-        <w:t xml:space="preserve">fit </w:t>
-      </w:r>
-      <w:r>
-        <w:t xml:space="preserve">genotypes (fitness </w:t>
-      </w:r>
-      <w:r>
-        <w:rPr>
-          <w:rFonts w:ascii="Times New Roman" w:hAnsi="Times New Roman" w:cs="Times New Roman"/>
-        </w:rPr>
-        <w:t>≥</w:t>
-      </w:r>
-      <w:r>
-        <w:t>1</w:t>
-      </w:r>
-      <w:r>
-        <w:t>, squares</w:t>
-      </w:r>
-      <w:r>
-        <w:t xml:space="preserve">) do not </w:t>
-      </w:r>
-      <w:proofErr w:type="spellStart"/>
-      <w:r>
-        <w:t>hypermutate</w:t>
-      </w:r>
-      <w:proofErr w:type="spellEnd"/>
-      <w:r>
-        <w:t xml:space="preserve">. Solid arrows represent mutations at the </w:t>
-      </w:r>
-      <w:r>
-        <w:rPr>
-          <w:i/>
-          <w:iCs/>
-        </w:rPr>
-        <w:t>a/A</w:t>
-      </w:r>
-      <w:r>
-        <w:t xml:space="preserve"> and </w:t>
-      </w:r>
-      <w:r>
-        <w:rPr>
-          <w:i/>
-          <w:iCs/>
-        </w:rPr>
-        <w:t>b/B</w:t>
-      </w:r>
-      <w:r>
-        <w:t xml:space="preserve"> loci. Dashed arrows represent deleterious mutations across the genome.</w:t>
-      </w:r>
-      <w:r>
-        <w:t xml:space="preserve"> Arrow labels denote the rates.</w:t>
-      </w:r>
-      <w:r>
-        <w:t xml:space="preserve"> Node </w:t>
-      </w:r>
-      <w:r>
-        <w:t xml:space="preserve">brightness </w:t>
-      </w:r>
-      <w:r>
-        <w:t>represents fitness (see color</w:t>
-      </w:r>
-      <w:r>
-        <w:t xml:space="preserve"> </w:t>
-      </w:r>
-      <w:r>
-        <w:t>bar)</w:t>
-      </w:r>
-      <w:r>
-        <w:t>:</w:t>
-      </w:r>
-      <w:r>
-        <w:t xml:space="preserve"> </w:t>
-      </w:r>
-      <w:r>
         <w:t xml:space="preserve">from white for the </w:t>
       </w:r>
       <w:r>
@@ -2227,7 +2113,6 @@
         </w:rPr>
         <w:t>s</w:t>
       </w:r>
-      <w:proofErr w:type="gramStart"/>
       <w:r>
         <w:t>)</w:t>
       </w:r>
@@ -2239,7 +2124,6 @@
         </w:rPr>
         <w:t>x</w:t>
       </w:r>
-      <w:proofErr w:type="gramEnd"/>
       <w:r>
         <w:t>,</w:t>
       </w:r>
@@ -2329,15 +2213,7 @@
         <w:fldChar w:fldCharType="end"/>
       </w:r>
       <w:r>
-        <w:t>a), in which we assume that: (</w:t>
-      </w:r>
-      <w:proofErr w:type="spellStart"/>
-      <w:r>
-        <w:t>i</w:t>
-      </w:r>
-      <w:proofErr w:type="spellEnd"/>
-      <w:r>
-        <w:t xml:space="preserve">) </w:t>
+        <w:t xml:space="preserve">a), in which we assume that: (i) </w:t>
       </w:r>
       <w:r>
         <w:t xml:space="preserve">genotypes </w:t>
@@ -2348,7 +2224,6 @@
       <w:r>
         <w:t xml:space="preserve"> (except </w:t>
       </w:r>
-      <w:proofErr w:type="spellStart"/>
       <w:r>
         <w:rPr>
           <w:i/>
@@ -2356,11 +2231,9 @@
         </w:rPr>
         <w:t>Ab</w:t>
       </w:r>
-      <w:proofErr w:type="spellEnd"/>
       <w:r>
         <w:t xml:space="preserve"> and </w:t>
       </w:r>
-      <w:proofErr w:type="spellStart"/>
       <w:r>
         <w:rPr>
           <w:i/>
@@ -2368,7 +2241,6 @@
         </w:rPr>
         <w:t>aB</w:t>
       </w:r>
-      <w:proofErr w:type="spellEnd"/>
       <w:r>
         <w:t>)</w:t>
       </w:r>
@@ -2464,15 +2336,7 @@
         <w:fldChar w:fldCharType="end"/>
       </w:r>
       <w:r>
-        <w:t>b), in which we: (</w:t>
-      </w:r>
-      <w:proofErr w:type="spellStart"/>
-      <w:r>
-        <w:t>i</w:t>
-      </w:r>
-      <w:proofErr w:type="spellEnd"/>
-      <w:r>
-        <w:t>) let individuals with deleterious mutations contribute to adaptation, and (ii) let the MSB evolve from a mutation-free population.</w:t>
+        <w:t>b), in which we: (i) let individuals with deleterious mutations contribute to adaptation, and (ii) let the MSB evolve from a mutation-free population.</w:t>
       </w:r>
       <w:r>
         <w:t xml:space="preserve"> </w:t>
@@ -2532,7 +2396,7 @@
         <w:pStyle w:val="FigureLegend"/>
         <w:spacing w:line="480" w:lineRule="auto"/>
       </w:pPr>
-      <w:bookmarkStart w:id="3" w:name="_Ref358791100"/>
+      <w:bookmarkStart w:id="2" w:name="_Ref358791100"/>
       <w:r>
         <w:t xml:space="preserve">Table </w:t>
       </w:r>
@@ -2557,7 +2421,7 @@
         </w:rPr>
         <w:fldChar w:fldCharType="end"/>
       </w:r>
-      <w:bookmarkEnd w:id="3"/>
+      <w:bookmarkEnd w:id="2"/>
       <w:r>
         <w:t xml:space="preserve"> </w:t>
       </w:r>
@@ -3241,20 +3105,11 @@
         <w:t>a double mu</w:t>
       </w:r>
       <w:r>
-        <w:t xml:space="preserve">tation in a </w:t>
-      </w:r>
-      <w:proofErr w:type="spellStart"/>
-      <w:r>
-        <w:t>wildtype</w:t>
-      </w:r>
-      <w:proofErr w:type="spellEnd"/>
-      <w:r>
-        <w:t xml:space="preserve"> individual</w:t>
+        <w:t>tation in a wildtype individual</w:t>
       </w:r>
       <w:r>
         <w:t xml:space="preserve"> </w:t>
       </w:r>
-      <w:proofErr w:type="spellStart"/>
       <w:r>
         <w:rPr>
           <w:i/>
@@ -3262,7 +3117,6 @@
         </w:rPr>
         <w:t>ab</w:t>
       </w:r>
-      <w:proofErr w:type="spellEnd"/>
       <w:r>
         <w:t>, or via a sin</w:t>
       </w:r>
@@ -3272,7 +3126,6 @@
       <w:r>
         <w:t xml:space="preserve"> </w:t>
       </w:r>
-      <w:proofErr w:type="spellStart"/>
       <w:r>
         <w:rPr>
           <w:i/>
@@ -3280,25 +3133,15 @@
         </w:rPr>
         <w:t>Ab</w:t>
       </w:r>
-      <w:proofErr w:type="spellEnd"/>
       <w:r>
         <w:t xml:space="preserve"> or </w:t>
       </w:r>
-      <w:proofErr w:type="spellStart"/>
-      <w:r>
-        <w:rPr>
-          <w:i/>
-          <w:iCs/>
-        </w:rPr>
-        <w:t>aB</w:t>
-      </w:r>
-      <w:proofErr w:type="spellEnd"/>
-      <w:r>
-        <w:rPr>
-          <w:i/>
-          <w:iCs/>
-        </w:rPr>
-        <w:t xml:space="preserve"> </w:t>
+      <w:r>
+        <w:rPr>
+          <w:i/>
+          <w:iCs/>
+        </w:rPr>
+        <w:t xml:space="preserve">aB </w:t>
       </w:r>
       <w:r>
         <w:t>(</w:t>
@@ -3326,17 +3169,8 @@
         <w:t xml:space="preserve">note </w:t>
       </w:r>
       <w:r>
-        <w:t>that (</w:t>
-      </w:r>
-      <w:proofErr w:type="spellStart"/>
-      <w:r>
-        <w:t>i</w:t>
-      </w:r>
-      <w:proofErr w:type="spellEnd"/>
-      <w:r>
-        <w:t xml:space="preserve">) if </w:t>
-      </w:r>
-      <w:proofErr w:type="gramStart"/>
+        <w:t xml:space="preserve">that (i) if </w:t>
+      </w:r>
       <w:r>
         <w:rPr>
           <w:i/>
@@ -3351,7 +3185,6 @@
         </w:rPr>
         <w:t>(</w:t>
       </w:r>
-      <w:proofErr w:type="gramEnd"/>
       <w:r>
         <w:rPr>
           <w:rFonts w:ascii="Times New Roman" w:hAnsi="Times New Roman"/>
@@ -3438,15 +3271,7 @@
         <w:t>1</w:t>
       </w:r>
       <w:r>
-        <w:t xml:space="preserve"> then there are no single mutants at the MSB and double mutants must be generated by a double mutation in a </w:t>
-      </w:r>
-      <w:proofErr w:type="spellStart"/>
-      <w:r>
-        <w:t>wildtype</w:t>
-      </w:r>
-      <w:proofErr w:type="spellEnd"/>
-      <w:r>
-        <w:t xml:space="preserve"> individual. </w:t>
+        <w:t xml:space="preserve"> then there are no single mutants at the MSB and double mutants must be generated by a double mutation in a wildtype individual. </w:t>
       </w:r>
       <w:r>
         <w:t>In this case</w:t>
@@ -3499,7 +3324,6 @@
         </w:rPr>
         <w:t>N</w:t>
       </w:r>
-      <w:proofErr w:type="gramStart"/>
       <w:r>
         <w:t>:</w:t>
       </w:r>
@@ -3509,7 +3333,6 @@
         </w:rPr>
         <w:t xml:space="preserve"> </w:t>
       </w:r>
-      <w:proofErr w:type="gramEnd"/>
       <m:oMath>
         <m:r>
           <w:rPr>
@@ -3665,17 +3488,8 @@
         <w:t>T</w:t>
       </w:r>
       <w:r>
-        <w:t xml:space="preserve">he frequencies of </w:t>
-      </w:r>
-      <w:proofErr w:type="spellStart"/>
-      <w:r>
-        <w:t>wildtype</w:t>
-      </w:r>
-      <w:proofErr w:type="spellEnd"/>
-      <w:r>
-        <w:t xml:space="preserve"> </w:t>
-      </w:r>
-      <w:proofErr w:type="spellStart"/>
+        <w:t xml:space="preserve">he frequencies of wildtype </w:t>
+      </w:r>
       <w:r>
         <w:rPr>
           <w:i/>
@@ -3683,11 +3497,9 @@
         </w:rPr>
         <w:t>ab</w:t>
       </w:r>
-      <w:proofErr w:type="spellEnd"/>
       <w:r>
         <w:t xml:space="preserve"> and single mutants </w:t>
       </w:r>
-      <w:proofErr w:type="spellStart"/>
       <w:r>
         <w:rPr>
           <w:i/>
@@ -3695,11 +3507,9 @@
         </w:rPr>
         <w:t>aB</w:t>
       </w:r>
-      <w:proofErr w:type="spellEnd"/>
       <w:r>
         <w:t xml:space="preserve"> and </w:t>
       </w:r>
-      <w:proofErr w:type="spellStart"/>
       <w:r>
         <w:rPr>
           <w:i/>
@@ -3707,7 +3517,6 @@
         </w:rPr>
         <w:t>Ab</w:t>
       </w:r>
-      <w:proofErr w:type="spellEnd"/>
       <w:r>
         <w:t xml:space="preserve"> </w:t>
       </w:r>
@@ -3773,13 +3582,8 @@
         </m:sSup>
       </m:oMath>
       <w:r>
-        <w:t xml:space="preserve"> </w:t>
-      </w:r>
-      <w:proofErr w:type="gramStart"/>
-      <w:r>
-        <w:t xml:space="preserve">and  </w:t>
-      </w:r>
-      <w:proofErr w:type="gramEnd"/>
+        <w:t xml:space="preserve"> and  </w:t>
+      </w:r>
       <m:oMath>
         <m:f>
           <m:fPr>
@@ -3865,13 +3669,8 @@
         <w:t xml:space="preserve">. </w:t>
       </w:r>
       <w:r>
-        <w:t xml:space="preserve">The probability that an individual does not generate new deleterious mutations in the next generation </w:t>
-      </w:r>
-      <w:proofErr w:type="gramStart"/>
-      <w:r>
-        <w:t xml:space="preserve">is </w:t>
-      </w:r>
-      <w:proofErr w:type="gramEnd"/>
+        <w:t xml:space="preserve">The probability that an individual does not generate new deleterious mutations in the next generation is </w:t>
+      </w:r>
       <m:oMath>
         <m:sSup>
           <m:sSupPr>
@@ -4270,7 +4069,7 @@
             <w:pPr>
               <w:spacing w:line="480" w:lineRule="auto"/>
             </w:pPr>
-            <w:bookmarkStart w:id="4" w:name="_Ref354134924"/>
+            <w:bookmarkStart w:id="3" w:name="_Ref354134924"/>
             <w:r>
               <w:t>(</w:t>
             </w:r>
@@ -4298,7 +4097,7 @@
             <w:r>
               <w:t>)</w:t>
             </w:r>
-            <w:bookmarkEnd w:id="4"/>
+            <w:bookmarkEnd w:id="3"/>
           </w:p>
         </w:tc>
       </w:tr>
@@ -4682,7 +4481,7 @@
             <w:pPr>
               <w:spacing w:line="480" w:lineRule="auto"/>
             </w:pPr>
-            <w:bookmarkStart w:id="5" w:name="_Ref354134926"/>
+            <w:bookmarkStart w:id="4" w:name="_Ref354134926"/>
             <w:r>
               <w:t>(</w:t>
             </w:r>
@@ -4710,7 +4509,7 @@
             <w:r>
               <w:t>)</w:t>
             </w:r>
-            <w:bookmarkEnd w:id="5"/>
+            <w:bookmarkEnd w:id="4"/>
           </w:p>
         </w:tc>
       </w:tr>
@@ -4719,21 +4518,8 @@
       <w:pPr>
         <w:spacing w:line="480" w:lineRule="auto"/>
       </w:pPr>
-      <w:proofErr w:type="gramStart"/>
-      <w:r>
-        <w:t xml:space="preserve">The right-hand side of </w:t>
-      </w:r>
-      <w:proofErr w:type="spellStart"/>
-      <w:r>
-        <w:t>Eqs</w:t>
-      </w:r>
-      <w:proofErr w:type="spellEnd"/>
-      <w:r>
-        <w:t>.</w:t>
-      </w:r>
-      <w:proofErr w:type="gramEnd"/>
-      <w:r>
-        <w:t xml:space="preserve"> </w:t>
+      <w:r>
+        <w:t xml:space="preserve">The right-hand side of Eqs. </w:t>
       </w:r>
       <w:r>
         <w:fldChar w:fldCharType="begin"/>
@@ -4840,11 +4626,11 @@
         <w:pStyle w:val="Heading2"/>
         <w:spacing w:line="480" w:lineRule="auto"/>
       </w:pPr>
-      <w:bookmarkStart w:id="6" w:name="_Ref354319797"/>
+      <w:bookmarkStart w:id="5" w:name="_Ref354319797"/>
       <w:r>
         <w:t xml:space="preserve">Fixation probability with stress-induced </w:t>
       </w:r>
-      <w:bookmarkEnd w:id="6"/>
+      <w:bookmarkEnd w:id="5"/>
       <w:r>
         <w:t>mutagenesis</w:t>
       </w:r>
@@ -4956,15 +4742,7 @@
         <w:t xml:space="preserve"> </w:t>
       </w:r>
       <w:r>
-        <w:t xml:space="preserve">Following </w:t>
-      </w:r>
-      <w:proofErr w:type="spellStart"/>
-      <w:r>
-        <w:t>Eshel</w:t>
-      </w:r>
-      <w:proofErr w:type="spellEnd"/>
-      <w:r>
-        <w:t xml:space="preserve"> </w:t>
+        <w:t xml:space="preserve">Following Eshel </w:t>
       </w:r>
       <w:r>
         <w:fldChar w:fldCharType="begin" w:fldLock="1"/>
@@ -5077,7 +4855,13 @@
                     <w:rPr>
                       <w:rFonts w:ascii="Cambria Math" w:hAnsi="Cambria Math"/>
                     </w:rPr>
-                    <m:t>sH</m:t>
+                    <m:t>s</m:t>
+                  </m:r>
+                  <m:r>
+                    <w:rPr>
+                      <w:rFonts w:ascii="Cambria Math" w:hAnsi="Cambria Math"/>
+                    </w:rPr>
+                    <m:t>H</m:t>
                   </m:r>
                 </m:num>
                 <m:den>
@@ -5148,7 +4932,7 @@
           <w:lang w:bidi="hi-IN"/>
         </w:rPr>
       </w:pPr>
-      <w:bookmarkStart w:id="7" w:name="_Ref360181968"/>
+      <w:bookmarkStart w:id="6" w:name="_Ref360181968"/>
       <w:r>
         <w:rPr>
           <w:lang w:bidi="hi-IN"/>
@@ -5216,23 +5000,8 @@
         <w:rPr>
           <w:lang w:bidi="hi-IN"/>
         </w:rPr>
-        <w:t xml:space="preserve">The fixation probability with SIM equals that of NM and CM because the mutation rate of the </w:t>
-      </w:r>
-      <w:proofErr w:type="spellStart"/>
-      <w:r>
-        <w:rPr>
-          <w:lang w:bidi="hi-IN"/>
-        </w:rPr>
-        <w:t>wildtype</w:t>
-      </w:r>
-      <w:proofErr w:type="spellEnd"/>
-      <w:r>
-        <w:rPr>
-          <w:lang w:bidi="hi-IN"/>
-        </w:rPr>
-        <w:t xml:space="preserve"> </w:t>
-      </w:r>
-      <w:proofErr w:type="spellStart"/>
+        <w:t xml:space="preserve">The fixation probability with SIM equals that of NM and CM because the mutation rate of the wildtype </w:t>
+      </w:r>
       <w:r>
         <w:rPr>
           <w:i/>
@@ -5241,7 +5010,6 @@
         </w:rPr>
         <w:t>ab</w:t>
       </w:r>
-      <w:proofErr w:type="spellEnd"/>
       <w:r>
         <w:rPr>
           <w:lang w:bidi="hi-IN"/>
@@ -5277,7 +5045,7 @@
       <w:r>
         <w:t>Adaptation rate</w:t>
       </w:r>
-      <w:bookmarkEnd w:id="7"/>
+      <w:bookmarkEnd w:id="6"/>
     </w:p>
     <w:p>
       <w:pPr>
@@ -5300,13 +5068,8 @@
         <w:t>,</w:t>
       </w:r>
       <w:r>
-        <w:t xml:space="preserve"> we can derive the probability that some double mutants appear in the next generation</w:t>
-      </w:r>
-      <w:proofErr w:type="gramStart"/>
-      <w:r>
-        <w:t xml:space="preserve">: </w:t>
-      </w:r>
-      <w:proofErr w:type="gramEnd"/>
+        <w:t xml:space="preserve"> we can derive the probability that some double mutants appear in the next generation: </w:t>
+      </w:r>
       <m:oMath>
         <m:r>
           <w:rPr>
@@ -5429,77 +5192,60 @@
         <w:t>N</w:t>
       </w:r>
       <w:r>
+        <w:fldChar w:fldCharType="begin"/>
+      </w:r>
+      <w:r>
+        <w:instrText xml:space="preserve"> REF _Ref360530713 \h </w:instrText>
+      </w:r>
+      <w:r>
+        <w:instrText xml:space="preserve"> \* MERGEFORMAT </w:instrText>
+      </w:r>
+      <w:r>
+        <w:fldChar w:fldCharType="end"/>
+      </w:r>
+      <w:r>
+        <w:fldChar w:fldCharType="begin"/>
+      </w:r>
+      <w:r>
+        <w:instrText xml:space="preserve"> REF _Ref354129072 \h  \* MERGEFORMAT </w:instrText>
+      </w:r>
+      <w:r>
+        <w:fldChar w:fldCharType="end"/>
+      </w:r>
+      <w:r>
+        <w:t xml:space="preserve"> guarantees </w:t>
+      </w:r>
+      <w:r>
+        <w:t xml:space="preserve">that </w:t>
+      </w:r>
+      <w:r>
+        <w:rPr>
+          <w:i/>
+          <w:iCs/>
+        </w:rPr>
+        <w:t>Nq</w:t>
+      </w:r>
+      <w:r>
+        <w:t xml:space="preserve"> is very small and therefore this probability can be approximated by </w:t>
+      </w:r>
+      <w:r>
+        <w:rPr>
+          <w:i/>
+          <w:iCs/>
+        </w:rPr>
+        <w:t>Nq</w:t>
+      </w:r>
+      <w:r>
+        <w:t>.</w:t>
+      </w:r>
+      <w:r>
         <w:t xml:space="preserve"> </w:t>
       </w:r>
       <w:r>
-        <w:fldChar w:fldCharType="begin"/>
-      </w:r>
-      <w:r>
-        <w:instrText xml:space="preserve"> REF _Ref360530713 \h </w:instrText>
-      </w:r>
-      <w:r>
-        <w:instrText xml:space="preserve"> \* MERGEFORMAT </w:instrText>
-      </w:r>
-      <w:r>
-        <w:fldChar w:fldCharType="end"/>
-      </w:r>
-      <w:r>
-        <w:fldChar w:fldCharType="begin"/>
-      </w:r>
-      <w:r>
-        <w:instrText xml:space="preserve"> REF _Ref354129072 \h  \* MERGEFORMAT </w:instrText>
-      </w:r>
-      <w:r>
-        <w:fldChar w:fldCharType="end"/>
-      </w:r>
-      <w:r>
-        <w:t xml:space="preserve">guarantees that </w:t>
-      </w:r>
-      <w:proofErr w:type="spellStart"/>
-      <w:r>
-        <w:rPr>
-          <w:i/>
-          <w:iCs/>
-        </w:rPr>
-        <w:t>Nq</w:t>
-      </w:r>
-      <w:proofErr w:type="spellEnd"/>
-      <w:r>
-        <w:t xml:space="preserve"> is very small and therefore this probability can be approximated by </w:t>
-      </w:r>
-      <w:proofErr w:type="spellStart"/>
-      <w:r>
-        <w:rPr>
-          <w:i/>
-          <w:iCs/>
-        </w:rPr>
-        <w:t>Nq</w:t>
-      </w:r>
-      <w:proofErr w:type="spellEnd"/>
-      <w:r>
-        <w:t>.</w:t>
-      </w:r>
-      <w:r>
-        <w:t xml:space="preserve"> </w:t>
-      </w:r>
-      <w:r>
-        <w:t xml:space="preserve">Once a double mutant appears it has </w:t>
-      </w:r>
-      <w:proofErr w:type="gramStart"/>
-      <w:r>
-        <w:t>a</w:t>
-      </w:r>
-      <w:proofErr w:type="gramEnd"/>
-      <w:r>
-        <w:t xml:space="preserve"> </w:t>
-      </w:r>
-      <w:proofErr w:type="spellStart"/>
-      <w:r>
-        <w:t>oes</w:t>
-      </w:r>
-      <w:proofErr w:type="spellEnd"/>
-      <w:r>
-        <w:t xml:space="preserve"> to fixation with </w:t>
+        <w:t xml:space="preserve">Once a double mutant appears it has a </w:t>
+      </w:r>
+      <w:r>
+        <w:t xml:space="preserve">oes to fixation with </w:t>
       </w:r>
       <w:r>
         <w:t xml:space="preserve">probability </w:t>
@@ -5572,7 +5318,6 @@
         </w:rPr>
         <w:t>µ</w:t>
       </w:r>
-      <w:proofErr w:type="gramStart"/>
       <w:r>
         <w:t>)</w:t>
       </w:r>
@@ -5582,7 +5327,6 @@
         </w:rPr>
         <w:t>2</w:t>
       </w:r>
-      <w:proofErr w:type="gramEnd"/>
       <w:r>
         <w:t>&lt;2</w:t>
       </w:r>
@@ -5604,7 +5348,6 @@
       <w:r>
         <w:t xml:space="preserve"> </w:t>
       </w:r>
-      <w:proofErr w:type="spellStart"/>
       <w:r>
         <w:rPr>
           <w:i/>
@@ -5612,7 +5355,6 @@
         </w:rPr>
         <w:t>Nqρ</w:t>
       </w:r>
-      <w:proofErr w:type="spellEnd"/>
       <w:r>
         <w:t xml:space="preserve"> and therefore the </w:t>
       </w:r>
@@ -5929,7 +5671,6 @@
       <w:r>
         <w:t>genotype from (1-</w:t>
       </w:r>
-      <w:proofErr w:type="gramStart"/>
       <w:r>
         <w:rPr>
           <w:i/>
@@ -5944,7 +5685,6 @@
         </w:rPr>
         <w:t>(</w:t>
       </w:r>
-      <w:proofErr w:type="gramEnd"/>
       <w:r>
         <w:rPr>
           <w:vertAlign w:val="superscript"/>
@@ -5980,21 +5720,12 @@
       <w:r>
         <w:t xml:space="preserve"> individual appears and either goes extinct or fixates in the population (reaching </w:t>
       </w:r>
-      <w:proofErr w:type="gramStart"/>
-      <w:r>
-        <w:rPr>
-          <w:i/>
-          <w:iCs/>
-        </w:rPr>
-        <w:t>f(</w:t>
-      </w:r>
-      <w:proofErr w:type="gramEnd"/>
-      <w:r>
-        <w:rPr>
-          <w:i/>
-          <w:iCs/>
-        </w:rPr>
-        <w:t>AB)</w:t>
+      <w:r>
+        <w:rPr>
+          <w:i/>
+          <w:iCs/>
+        </w:rPr>
+        <w:t>f(AB)</w:t>
       </w:r>
       <w:r>
         <w:t xml:space="preserve">=0 or </w:t>
@@ -6015,21 +5746,12 @@
       <w:r>
         <w:t xml:space="preserve"> (</w:t>
       </w:r>
-      <w:proofErr w:type="spellStart"/>
-      <w:r>
-        <w:rPr>
-          <w:i/>
-          <w:iCs/>
-        </w:rPr>
-        <w:t>Nq</w:t>
-      </w:r>
-      <w:proofErr w:type="spellEnd"/>
-      <w:r>
-        <w:rPr>
-          <w:i/>
-          <w:iCs/>
-        </w:rPr>
-        <w:t>)</w:t>
+      <w:r>
+        <w:rPr>
+          <w:i/>
+          <w:iCs/>
+        </w:rPr>
+        <w:t>Nq)</w:t>
       </w:r>
       <w:r>
         <w:t xml:space="preserve"> </w:t>
@@ -6440,7 +6162,7 @@
             <w:pPr>
               <w:spacing w:line="480" w:lineRule="auto"/>
             </w:pPr>
-            <w:bookmarkStart w:id="8" w:name="_Ref360526047"/>
+            <w:bookmarkStart w:id="7" w:name="_Ref360526047"/>
             <w:r>
               <w:t>(</w:t>
             </w:r>
@@ -6468,7 +6190,7 @@
             <w:r>
               <w:t>)</w:t>
             </w:r>
-            <w:bookmarkEnd w:id="8"/>
+            <w:bookmarkEnd w:id="7"/>
           </w:p>
         </w:tc>
       </w:tr>
@@ -6621,27 +6343,14 @@
             <w:r>
               <w:t>(</w:t>
             </w:r>
-            <w:r>
-              <w:fldChar w:fldCharType="begin"/>
-            </w:r>
-            <w:r>
-              <w:instrText xml:space="preserve"> SEQ Equation </w:instrText>
-            </w:r>
-            <w:r>
-              <w:fldChar w:fldCharType="separate"/>
-            </w:r>
-            <w:r>
-              <w:rPr>
-                <w:noProof/>
-              </w:rPr>
-              <w:t>6</w:t>
-            </w:r>
-            <w:r>
-              <w:rPr>
-                <w:noProof/>
-              </w:rPr>
-              <w:fldChar w:fldCharType="end"/>
-            </w:r>
+            <w:fldSimple w:instr=" SEQ Equation ">
+              <w:r>
+                <w:rPr>
+                  <w:noProof/>
+                </w:rPr>
+                <w:t>6</w:t>
+              </w:r>
+            </w:fldSimple>
             <w:r>
               <w:t>)</w:t>
             </w:r>
@@ -6849,7 +6558,7 @@
             <w:pPr>
               <w:spacing w:line="480" w:lineRule="auto"/>
             </w:pPr>
-            <w:bookmarkStart w:id="9" w:name="_Ref360526048"/>
+            <w:bookmarkStart w:id="8" w:name="_Ref360526048"/>
             <w:r>
               <w:t>(</w:t>
             </w:r>
@@ -6877,7 +6586,7 @@
             <w:r>
               <w:t>)</w:t>
             </w:r>
-            <w:bookmarkEnd w:id="9"/>
+            <w:bookmarkEnd w:id="8"/>
           </w:p>
         </w:tc>
       </w:tr>
@@ -6958,8 +6667,6 @@
       <w:r>
         <w:t xml:space="preserve"> and </w:t>
       </w:r>
-      <w:proofErr w:type="spellStart"/>
-      <w:proofErr w:type="gramStart"/>
       <w:r>
         <w:rPr>
           <w:i/>
@@ -6974,8 +6681,6 @@
         </w:rPr>
         <w:t>U</w:t>
       </w:r>
-      <w:proofErr w:type="spellEnd"/>
-      <w:proofErr w:type="gramEnd"/>
       <w:r>
         <w:t>.</w:t>
       </w:r>
@@ -7099,6 +6804,19 @@
           <w:lang w:bidi="hi-IN"/>
         </w:rPr>
         <w:t>.</w:t>
+      </w:r>
+    </w:p>
+    <w:p>
+      <w:pPr>
+        <w:rPr>
+          <w:lang w:bidi="hi-IN"/>
+        </w:rPr>
+      </w:pPr>
+      <w:r>
+        <w:rPr>
+          <w:lang w:bidi="hi-IN"/>
+        </w:rPr>
+        <w:br w:type="page"/>
       </w:r>
     </w:p>
     <w:p>
@@ -7111,6 +6829,7 @@
         <w:rPr>
           <w:noProof/>
         </w:rPr>
+        <w:lastRenderedPageBreak/>
         <w:drawing>
           <wp:inline distT="0" distB="0" distL="0" distR="0" wp14:anchorId="437BDFCF" wp14:editId="0245E74A">
             <wp:extent cx="3596536" cy="2880000"/>
@@ -7166,7 +6885,7 @@
         <w:pStyle w:val="FigureLegend"/>
         <w:spacing w:line="480" w:lineRule="auto"/>
       </w:pPr>
-      <w:bookmarkStart w:id="10" w:name="_Ref360183592"/>
+      <w:bookmarkStart w:id="9" w:name="_Ref360183592"/>
       <w:r>
         <w:rPr>
           <w:b/>
@@ -7210,7 +6929,7 @@
         </w:rPr>
         <w:fldChar w:fldCharType="end"/>
       </w:r>
-      <w:bookmarkEnd w:id="10"/>
+      <w:bookmarkEnd w:id="9"/>
       <w:r>
         <w:rPr>
           <w:b/>
@@ -7263,15 +6982,7 @@
         <w:t>τ</w:t>
       </w:r>
       <w:r>
-        <w:t xml:space="preserve">=1) is normal mutagenesis; CM (red with circles) is constitutive mutagenesis; SIM (solid blue with squares) is stress-induced mutagenesis; </w:t>
-      </w:r>
-      <w:proofErr w:type="spellStart"/>
-      <w:r>
-        <w:t>SIMe</w:t>
-      </w:r>
-      <w:proofErr w:type="spellEnd"/>
-      <w:r>
-        <w:t xml:space="preserve"> (dashed green with triangles) is stress-induced mutagenesis with environmental stress. Lines are analytic approximations; markers are the means of stochastic simulations results; error bars represent 95% confidence intervals of the mean (at least 1,000 replicates per point). Both axes are in log scale. Parameters (see </w:t>
+        <w:t xml:space="preserve">=1) is normal mutagenesis; CM (red with circles) is constitutive mutagenesis; SIM (solid blue with squares) is stress-induced mutagenesis; SIMe (dashed green with triangles) is stress-induced mutagenesis with environmental stress. Lines are analytic approximations; markers are the means of stochastic simulations results; error bars represent 95% confidence intervals of the mean (at least 1,000 replicates per point). Both axes are in log scale. Parameters (see </w:t>
       </w:r>
       <w:r>
         <w:fldChar w:fldCharType="begin"/>
@@ -7374,7 +7085,6 @@
           <w:rFonts w:eastAsiaTheme="minorEastAsia"/>
           <w:lang w:bidi="hi-IN"/>
         </w:rPr>
-        <w:lastRenderedPageBreak/>
         <w:t>We draw s</w:t>
       </w:r>
       <w:r>
@@ -7477,7 +7187,6 @@
       <w:r>
         <w:t>(</w:t>
       </w:r>
-      <w:proofErr w:type="spellStart"/>
       <w:r>
         <w:rPr>
           <w:i/>
@@ -7485,11 +7194,9 @@
         </w:rPr>
         <w:t>aB</w:t>
       </w:r>
-      <w:proofErr w:type="spellEnd"/>
       <w:r>
         <w:t xml:space="preserve"> and </w:t>
       </w:r>
-      <w:proofErr w:type="spellStart"/>
       <w:r>
         <w:rPr>
           <w:i/>
@@ -7497,77 +7204,59 @@
         </w:rPr>
         <w:t>Ab</w:t>
       </w:r>
-      <w:proofErr w:type="spellEnd"/>
       <w:r>
         <w:t>)</w:t>
       </w:r>
       <w:r>
+        <w:t xml:space="preserve"> hypermutate</w:t>
+      </w:r>
+      <w:r>
+        <w:t xml:space="preserve">, so the adaptation rate increases </w:t>
+      </w:r>
+      <w:r>
+        <w:rPr>
+          <w:rFonts w:eastAsiaTheme="minorEastAsia"/>
+          <w:lang w:bidi="hi-IN"/>
+        </w:rPr>
+        <w:t xml:space="preserve">linearly </w:t>
+      </w:r>
+      <w:r>
+        <w:t xml:space="preserve">with </w:t>
+      </w:r>
+      <w:r>
+        <w:rPr>
+          <w:i/>
+          <w:iCs/>
+        </w:rPr>
+        <w:t>τ</w:t>
+      </w:r>
+      <w:r>
+        <w:t>.</w:t>
+      </w:r>
+      <w:r>
+        <w:t xml:space="preserve"> Third, because the fixation probability is the same for NM, CM and SIM, the difference in adaptation rate is caused by difference</w:t>
+      </w:r>
+      <w:r>
+        <w:t>s in the appearance probability</w:t>
+      </w:r>
+      <w:r>
         <w:t xml:space="preserve"> </w:t>
       </w:r>
-      <w:proofErr w:type="spellStart"/>
-      <w:r>
-        <w:t>hypermutate</w:t>
-      </w:r>
-      <w:proofErr w:type="spellEnd"/>
-      <w:r>
-        <w:t xml:space="preserve">, so the adaptation rate increases </w:t>
-      </w:r>
-      <w:r>
-        <w:rPr>
-          <w:rFonts w:eastAsiaTheme="minorEastAsia"/>
-          <w:lang w:bidi="hi-IN"/>
-        </w:rPr>
-        <w:t xml:space="preserve">linearly </w:t>
-      </w:r>
-      <w:r>
-        <w:t xml:space="preserve">with </w:t>
-      </w:r>
-      <w:r>
-        <w:rPr>
-          <w:i/>
-          <w:iCs/>
-        </w:rPr>
-        <w:t>τ</w:t>
-      </w:r>
-      <w:r>
-        <w:t>.</w:t>
-      </w:r>
-      <w:r>
-        <w:t xml:space="preserve"> Third, because the fixation probability is the same for NM, CM and SIM, the difference in adaptation rate is caused by difference</w:t>
-      </w:r>
-      <w:r>
-        <w:t>s in the appearance probability</w:t>
+      <w:r>
+        <w:rPr>
+          <w:i/>
+          <w:iCs/>
+        </w:rPr>
+        <w:t>q</w:t>
       </w:r>
       <w:r>
         <w:t xml:space="preserve"> </w:t>
       </w:r>
       <w:r>
-        <w:rPr>
-          <w:i/>
-          <w:iCs/>
-        </w:rPr>
-        <w:t>q</w:t>
-      </w:r>
-      <w:r>
-        <w:t xml:space="preserve"> </w:t>
-      </w:r>
-      <w:r>
         <w:t>(</w:t>
       </w:r>
       <w:r>
-        <w:fldChar w:fldCharType="begin"/>
-      </w:r>
-      <w:r>
-        <w:instrText xml:space="preserve"> REF _Ref360183807 \h  \* MERGEFORMAT </w:instrText>
-      </w:r>
-      <w:r>
-        <w:fldChar w:fldCharType="separate"/>
-      </w:r>
-      <w:r>
         <w:t>Figure S</w:t>
-      </w:r>
-      <w:r>
-        <w:fldChar w:fldCharType="end"/>
       </w:r>
       <w:r>
         <w:t>1</w:t>
@@ -7645,7 +7334,6 @@
         </w:rPr>
         <w:t xml:space="preserve"> (</w:t>
       </w:r>
-      <w:proofErr w:type="spellStart"/>
       <w:r>
         <w:rPr>
           <w:rFonts w:ascii="Times New Roman" w:eastAsiaTheme="minorEastAsia" w:hAnsi="Times New Roman" w:cs="Times New Roman"/>
@@ -7662,30 +7350,194 @@
           <w:iCs/>
           <w:lang w:bidi="hi-IN"/>
         </w:rPr>
-        <w:t>U</w:t>
-      </w:r>
-      <w:proofErr w:type="spellEnd"/>
+        <w:t>U&lt;s</w:t>
+      </w:r>
       <w:r>
         <w:rPr>
           <w:rFonts w:eastAsiaTheme="minorEastAsia"/>
-          <w:i/>
-          <w:iCs/>
-          <w:lang w:bidi="hi-IN"/>
-        </w:rPr>
-        <w:t>&lt;s</w:t>
+          <w:lang w:bidi="hi-IN"/>
+        </w:rPr>
+        <w:t>)</w:t>
       </w:r>
       <w:r>
         <w:rPr>
           <w:rFonts w:eastAsiaTheme="minorEastAsia"/>
           <w:lang w:bidi="hi-IN"/>
         </w:rPr>
-        <w:t>)</w:t>
+        <w:t>.</w:t>
       </w:r>
       <w:r>
         <w:rPr>
           <w:rFonts w:eastAsiaTheme="minorEastAsia"/>
           <w:lang w:bidi="hi-IN"/>
         </w:rPr>
+        <w:t xml:space="preserve"> </w:t>
+      </w:r>
+      <w:r>
+        <w:rPr>
+          <w:lang w:bidi="hi-IN"/>
+        </w:rPr>
+        <w:t xml:space="preserve">Deleterious mutation rates in microbes are generally </w:t>
+      </w:r>
+      <w:r>
+        <w:rPr>
+          <w:lang w:bidi="hi-IN"/>
+        </w:rPr>
+        <w:t>around</w:t>
+      </w:r>
+      <w:r>
+        <w:rPr>
+          <w:lang w:bidi="hi-IN"/>
+        </w:rPr>
+        <w:t xml:space="preserve"> 10</w:t>
+      </w:r>
+      <w:r>
+        <w:rPr>
+          <w:vertAlign w:val="superscript"/>
+          <w:lang w:bidi="hi-IN"/>
+        </w:rPr>
+        <w:t>-4</w:t>
+      </w:r>
+      <w:r>
+        <w:rPr>
+          <w:lang w:bidi="hi-IN"/>
+        </w:rPr>
+        <w:t>-10</w:t>
+      </w:r>
+      <w:r>
+        <w:rPr>
+          <w:vertAlign w:val="superscript"/>
+          <w:lang w:bidi="hi-IN"/>
+        </w:rPr>
+        <w:t>-2</w:t>
+      </w:r>
+      <w:r>
+        <w:rPr>
+          <w:lang w:bidi="hi-IN"/>
+        </w:rPr>
+        <w:t xml:space="preserve"> </w:t>
+      </w:r>
+      <w:r>
+        <w:rPr>
+          <w:lang w:bidi="hi-IN"/>
+        </w:rPr>
+        <w:lastRenderedPageBreak/>
+        <w:t>mutations per genome per generation,</w:t>
+      </w:r>
+      <w:r>
+        <w:rPr>
+          <w:lang w:bidi="hi-IN"/>
+        </w:rPr>
+        <w:t xml:space="preserve"> and selection coefficients are </w:t>
+      </w:r>
+      <w:r>
+        <w:rPr>
+          <w:lang w:bidi="hi-IN"/>
+        </w:rPr>
+        <w:t xml:space="preserve">estimated to be </w:t>
+      </w:r>
+      <w:r>
+        <w:rPr>
+          <w:lang w:bidi="hi-IN"/>
+        </w:rPr>
+        <w:t>between 10</w:t>
+      </w:r>
+      <w:r>
+        <w:rPr>
+          <w:vertAlign w:val="superscript"/>
+          <w:lang w:bidi="hi-IN"/>
+        </w:rPr>
+        <w:t>-1</w:t>
+      </w:r>
+      <w:r>
+        <w:rPr>
+          <w:lang w:bidi="hi-IN"/>
+        </w:rPr>
+        <w:t xml:space="preserve"> and 10</w:t>
+      </w:r>
+      <w:r>
+        <w:rPr>
+          <w:vertAlign w:val="superscript"/>
+          <w:lang w:bidi="hi-IN"/>
+        </w:rPr>
+        <w:t>-2</w:t>
+      </w:r>
+      <w:r>
+        <w:rPr>
+          <w:lang w:bidi="hi-IN"/>
+        </w:rPr>
+        <w:t xml:space="preserve"> (see </w:t>
+      </w:r>
+      <w:r>
+        <w:rPr>
+          <w:lang w:bidi="hi-IN"/>
+        </w:rPr>
+        <w:fldChar w:fldCharType="begin"/>
+      </w:r>
+      <w:r>
+        <w:rPr>
+          <w:lang w:bidi="hi-IN"/>
+        </w:rPr>
+        <w:instrText xml:space="preserve"> REF _Ref358791100 \h </w:instrText>
+      </w:r>
+      <w:r>
+        <w:rPr>
+          <w:lang w:bidi="hi-IN"/>
+        </w:rPr>
+        <w:instrText xml:space="preserve"> \* MERGEFORMAT </w:instrText>
+      </w:r>
+      <w:r>
+        <w:rPr>
+          <w:lang w:bidi="hi-IN"/>
+        </w:rPr>
+      </w:r>
+      <w:r>
+        <w:rPr>
+          <w:lang w:bidi="hi-IN"/>
+        </w:rPr>
+        <w:fldChar w:fldCharType="separate"/>
+      </w:r>
+      <w:r>
+        <w:t xml:space="preserve">Table </w:t>
+      </w:r>
+      <w:r>
+        <w:rPr>
+          <w:noProof/>
+        </w:rPr>
+        <w:t>1</w:t>
+      </w:r>
+      <w:r>
+        <w:rPr>
+          <w:lang w:bidi="hi-IN"/>
+        </w:rPr>
+        <w:fldChar w:fldCharType="end"/>
+      </w:r>
+      <w:r>
+        <w:rPr>
+          <w:lang w:bidi="hi-IN"/>
+        </w:rPr>
+        <w:t xml:space="preserve">), </w:t>
+      </w:r>
+      <w:r>
+        <w:t xml:space="preserve">so the limit on </w:t>
+      </w:r>
+      <w:r>
+        <w:rPr>
+          <w:i/>
+          <w:iCs/>
+        </w:rPr>
+        <w:t>τ</w:t>
+      </w:r>
+      <w:r>
+        <w:t xml:space="preserve"> </w:t>
+      </w:r>
+      <w:r>
+        <w:t>is</w:t>
+      </w:r>
+      <w:r>
+        <w:t xml:space="preserve"> between 1 and 1,000</w:t>
+      </w:r>
+      <w:r>
         <w:t>.</w:t>
       </w:r>
       <w:r>
@@ -7696,425 +7548,236 @@
         <w:t xml:space="preserve"> </w:t>
       </w:r>
       <w:r>
-        <w:rPr>
-          <w:lang w:bidi="hi-IN"/>
-        </w:rPr>
-        <w:t xml:space="preserve">Deleterious mutation rates in microbes are generally </w:t>
-      </w:r>
-      <w:r>
-        <w:rPr>
-          <w:lang w:bidi="hi-IN"/>
-        </w:rPr>
-        <w:t>around</w:t>
-      </w:r>
-      <w:r>
-        <w:rPr>
-          <w:lang w:bidi="hi-IN"/>
-        </w:rPr>
-        <w:t xml:space="preserve"> 10</w:t>
-      </w:r>
-      <w:r>
-        <w:rPr>
-          <w:vertAlign w:val="superscript"/>
-          <w:lang w:bidi="hi-IN"/>
-        </w:rPr>
-        <w:t>-4</w:t>
-      </w:r>
-      <w:r>
-        <w:rPr>
-          <w:lang w:bidi="hi-IN"/>
-        </w:rPr>
-        <w:t>-10</w:t>
-      </w:r>
-      <w:r>
-        <w:rPr>
-          <w:vertAlign w:val="superscript"/>
-          <w:lang w:bidi="hi-IN"/>
-        </w:rPr>
-        <w:t>-2</w:t>
-      </w:r>
-      <w:r>
-        <w:rPr>
-          <w:lang w:bidi="hi-IN"/>
-        </w:rPr>
-        <w:t xml:space="preserve"> mutations per genome per generation,</w:t>
-      </w:r>
-      <w:r>
-        <w:rPr>
-          <w:lang w:bidi="hi-IN"/>
-        </w:rPr>
-        <w:t xml:space="preserve"> and selection coefficients are </w:t>
-      </w:r>
-      <w:r>
-        <w:rPr>
-          <w:lang w:bidi="hi-IN"/>
-        </w:rPr>
-        <w:t xml:space="preserve">estimated to be </w:t>
-      </w:r>
-      <w:r>
-        <w:rPr>
-          <w:lang w:bidi="hi-IN"/>
-        </w:rPr>
-        <w:t>between 10</w:t>
-      </w:r>
-      <w:r>
-        <w:rPr>
-          <w:vertAlign w:val="superscript"/>
-          <w:lang w:bidi="hi-IN"/>
-        </w:rPr>
-        <w:t>-1</w:t>
-      </w:r>
-      <w:r>
-        <w:rPr>
-          <w:lang w:bidi="hi-IN"/>
-        </w:rPr>
-        <w:t xml:space="preserve"> and 10</w:t>
-      </w:r>
-      <w:r>
-        <w:rPr>
-          <w:vertAlign w:val="superscript"/>
-          <w:lang w:bidi="hi-IN"/>
-        </w:rPr>
-        <w:t>-2</w:t>
-      </w:r>
-      <w:r>
-        <w:rPr>
-          <w:lang w:bidi="hi-IN"/>
-        </w:rPr>
-        <w:t xml:space="preserve"> (see </w:t>
-      </w:r>
-      <w:r>
-        <w:rPr>
-          <w:lang w:bidi="hi-IN"/>
-        </w:rPr>
         <w:fldChar w:fldCharType="begin"/>
       </w:r>
       <w:r>
-        <w:rPr>
-          <w:lang w:bidi="hi-IN"/>
-        </w:rPr>
-        <w:instrText xml:space="preserve"> REF _Ref358791100 \h </w:instrText>
-      </w:r>
-      <w:r>
-        <w:rPr>
-          <w:lang w:bidi="hi-IN"/>
-        </w:rPr>
-        <w:instrText xml:space="preserve"> \* MERGEFORMAT </w:instrText>
-      </w:r>
-      <w:r>
-        <w:rPr>
-          <w:lang w:bidi="hi-IN"/>
-        </w:rPr>
-      </w:r>
-      <w:r>
-        <w:rPr>
-          <w:lang w:bidi="hi-IN"/>
-        </w:rPr>
+        <w:instrText xml:space="preserve"> REF _Ref360183592 \h  \* MERGEFORMAT </w:instrText>
+      </w:r>
+      <w:r>
         <w:fldChar w:fldCharType="separate"/>
       </w:r>
       <w:r>
-        <w:t xml:space="preserve">Table </w:t>
+        <w:t>Figure 2</w:t>
+      </w:r>
+      <w:r>
+        <w:fldChar w:fldCharType="end"/>
+      </w:r>
+      <w:r>
+        <w:rPr>
+          <w:rFonts w:eastAsiaTheme="minorEastAsia"/>
+          <w:lang w:bidi="hi-IN"/>
+        </w:rPr>
+        <w:t xml:space="preserve"> </w:t>
+      </w:r>
+      <w:r>
+        <w:rPr>
+          <w:rFonts w:eastAsiaTheme="minorEastAsia"/>
+          <w:lang w:bidi="hi-IN"/>
+        </w:rPr>
+        <w:t>compares</w:t>
+      </w:r>
+      <w:r>
+        <w:rPr>
+          <w:rFonts w:eastAsiaTheme="minorEastAsia"/>
+          <w:lang w:bidi="hi-IN"/>
+        </w:rPr>
+        <w:t xml:space="preserve"> the</w:t>
+      </w:r>
+      <w:r>
+        <w:rPr>
+          <w:rFonts w:eastAsiaTheme="minorEastAsia"/>
+          <w:lang w:bidi="hi-IN"/>
+        </w:rPr>
+        <w:t>se</w:t>
+      </w:r>
+      <w:r>
+        <w:rPr>
+          <w:rFonts w:eastAsiaTheme="minorEastAsia"/>
+          <w:lang w:bidi="hi-IN"/>
+        </w:rPr>
+        <w:t xml:space="preserve"> </w:t>
+      </w:r>
+      <w:r>
+        <w:rPr>
+          <w:rFonts w:eastAsiaTheme="minorEastAsia"/>
+          <w:lang w:bidi="hi-IN"/>
+        </w:rPr>
+        <w:t xml:space="preserve">analytical </w:t>
+      </w:r>
+      <w:r>
+        <w:rPr>
+          <w:rFonts w:eastAsiaTheme="minorEastAsia"/>
+          <w:lang w:bidi="hi-IN"/>
+        </w:rPr>
+        <w:t xml:space="preserve">approximations and </w:t>
+      </w:r>
+      <w:r>
+        <w:rPr>
+          <w:rFonts w:eastAsiaTheme="minorEastAsia"/>
+          <w:lang w:bidi="hi-IN"/>
+        </w:rPr>
+        <w:t xml:space="preserve">the results of </w:t>
+      </w:r>
+      <w:r>
+        <w:rPr>
+          <w:rFonts w:eastAsiaTheme="minorEastAsia"/>
+          <w:lang w:bidi="hi-IN"/>
+        </w:rPr>
+        <w:t xml:space="preserve">simulations in which we do not assume that </w:t>
+      </w:r>
+      <w:r>
+        <w:rPr>
+          <w:rFonts w:ascii="Times New Roman" w:eastAsiaTheme="minorEastAsia" w:hAnsi="Times New Roman" w:cs="Times New Roman"/>
+          <w:i/>
+          <w:iCs/>
+          <w:lang w:bidi="hi-IN"/>
+        </w:rPr>
+        <w:t>τ</w:t>
+      </w:r>
+      <w:r>
+        <w:rPr>
+          <w:rFonts w:eastAsiaTheme="minorEastAsia"/>
+          <w:i/>
+          <w:iCs/>
+          <w:lang w:bidi="hi-IN"/>
+        </w:rPr>
+        <w:t>U&lt;s</w:t>
+      </w:r>
+      <w:r>
+        <w:rPr>
+          <w:lang w:bidi="hi-IN"/>
+        </w:rPr>
+        <w:t xml:space="preserve"> or that individuals with deleterious mutations </w:t>
+      </w:r>
+      <w:r>
+        <w:rPr>
+          <w:lang w:bidi="hi-IN"/>
+        </w:rPr>
+        <w:t xml:space="preserve">don’t </w:t>
+      </w:r>
+      <w:r>
+        <w:rPr>
+          <w:lang w:bidi="hi-IN"/>
+        </w:rPr>
+        <w:t>contribute to adaptation.</w:t>
+      </w:r>
+      <w:r>
+        <w:rPr>
+          <w:lang w:bidi="hi-IN"/>
+        </w:rPr>
+        <w:t xml:space="preserve"> When the mutation rate fold increas</w:t>
+      </w:r>
+      <w:r>
+        <w:rPr>
+          <w:lang w:bidi="hi-IN"/>
+        </w:rPr>
+        <w:t xml:space="preserve">e </w:t>
+      </w:r>
+      <w:r>
+        <w:rPr>
+          <w:i/>
+          <w:iCs/>
+        </w:rPr>
+        <w:t xml:space="preserve">τ </w:t>
+      </w:r>
+      <w:r>
+        <w:t>is high</w:t>
+      </w:r>
+      <w:r>
+        <w:rPr>
+          <w:lang w:bidi="hi-IN"/>
+        </w:rPr>
+        <w:t xml:space="preserve">, adaptation is slightly slower in the simulations in comparison with the analytic approximations. This is because as </w:t>
+      </w:r>
+      <w:r>
+        <w:rPr>
+          <w:i/>
+          <w:iCs/>
+        </w:rPr>
+        <w:t>τ</w:t>
+      </w:r>
+      <w:r>
+        <w:rPr>
+          <w:lang w:bidi="hi-IN"/>
+        </w:rPr>
+        <w:t xml:space="preserve"> increases the double mutant is more likely to appear on a deleterious background (</w:t>
+      </w:r>
+      <w:r>
+        <w:rPr>
+          <w:i/>
+          <w:iCs/>
+          <w:lang w:bidi="hi-IN"/>
+        </w:rPr>
+        <w:t xml:space="preserve">AB/1 </w:t>
+      </w:r>
+      <w:r>
+        <w:t xml:space="preserve">instead of </w:t>
+      </w:r>
+      <w:r>
+        <w:rPr>
+          <w:i/>
+          <w:iCs/>
+        </w:rPr>
+        <w:t>AB/0</w:t>
+      </w:r>
+      <w:r>
+        <w:t>). This deleterious background results in lower fitness and a lower fixation probability for the double mutant</w:t>
+      </w:r>
+      <w:r>
+        <w:t xml:space="preserve"> </w:t>
+      </w:r>
+      <w:r>
+        <w:fldChar w:fldCharType="begin" w:fldLock="1"/>
+      </w:r>
+      <w:r>
+        <w:instrText>ADDIN CSL_CITATION { "citationItems" : [ { "id" : "ITEM-1", "itemData" : { "DOI" : "10.1111/j.1558-5646.2011.01311.x", "ISSN" : "1558-5646", "PMID" : "21884046", "abstract" : "When new advantageous alleles arise and spread within a population, deleterious alleles at neighboring loci can hitchhike alongside them and spread to fixation in areas of low recombination, introducing a fixed mutation load. We use branching processes and diffusion equations to calculate the probability that a deleterious allele hitchhikes and fixes alongside an advantageous mutant. As expected, the probability of fixation of a deleterious hitchhiker rises with the selective advantage of the sweeping allele and declines with the selective disadvantage of the deleterious hitchhiker. We then use computer simulations of a genome with an infinite number of loci to investigate the increase in load after an advantageous mutant is introduced. We show that the appearance of advantageous alleles on genetic backgrounds loaded with deleterious alleles has two potential effects: it can fix deleterious alleles, and it can facilitate the persistence of recombinant lineages that happen to occur. The latter is expected to reduce the signals of selection in the surrounding region. We consider these results in light of human genetic data to infer how likely it is that such deleterious hitchhikers have occurred in our recent evolutionary past.", "author" : [ { "dropping-particle" : "", "family" : "Hartfield", "given" : "Matthew", "non-dropping-particle" : "", "parse-names" : false, "suffix" : "" }, { "dropping-particle" : "", "family" : "Otto", "given" : "Sarah P.", "non-dropping-particle" : "", "parse-names" : false, "suffix" : "" } ], "container-title" : "Evolution; international journal of organic evolution", "id" : "ITEM-1", "issue" : "9", "issued" : { "date-parts" : [ [ "2011", "9", "26" ] ] }, "page" : "2421-34", "title" : "Recombination and hitchhiking of deleterious alleles.", "type" : "article-journal", "volume" : "65" }, "uris" : [ "http://www.mendeley.com/documents/?uuid=f2d130ab-9d89-4a2f-83bf-2e77c59aeaaf" ] } ], "mendeley" : { "previouslyFormattedCitation" : "(Hartfield and Otto 2011)" }, "properties" : { "noteIndex" : 0 }, "schema" : "https://github.com/citation-style-language/schema/raw/master/csl-citation.json" }</w:instrText>
+      </w:r>
+      <w:r>
+        <w:fldChar w:fldCharType="separate"/>
       </w:r>
       <w:r>
         <w:rPr>
           <w:noProof/>
         </w:rPr>
-        <w:t>1</w:t>
-      </w:r>
-      <w:r>
-        <w:rPr>
-          <w:lang w:bidi="hi-IN"/>
-        </w:rPr>
+        <w:t>(Hartfield and Otto 2011)</w:t>
+      </w:r>
+      <w:r>
         <w:fldChar w:fldCharType="end"/>
       </w:r>
       <w:r>
-        <w:rPr>
-          <w:lang w:bidi="hi-IN"/>
-        </w:rPr>
-        <w:t xml:space="preserve">), </w:t>
-      </w:r>
-      <w:r>
-        <w:t xml:space="preserve">so the limit on </w:t>
-      </w:r>
-      <w:r>
-        <w:rPr>
-          <w:i/>
-          <w:iCs/>
-        </w:rPr>
-        <w:t>τ</w:t>
-      </w:r>
-      <w:r>
         <w:t xml:space="preserve"> </w:t>
       </w:r>
       <w:r>
-        <w:t>is</w:t>
-      </w:r>
-      <w:r>
-        <w:t xml:space="preserve"> between 1 and 1,000</w:t>
-      </w:r>
-      <w:r>
-        <w:t>.</w:t>
-      </w:r>
-      <w:r>
-        <w:rPr>
-          <w:rFonts w:eastAsiaTheme="minorEastAsia"/>
-          <w:lang w:bidi="hi-IN"/>
-        </w:rPr>
-        <w:t xml:space="preserve"> </w:t>
-      </w:r>
-      <w:r>
+        <w:t>(</w:t>
+      </w:r>
+      <w:r>
+        <w:rPr>
+          <w:lang w:bidi="hi-IN"/>
+        </w:rPr>
+        <w:t>Figure S</w:t>
+      </w:r>
+      <w:r>
+        <w:rPr>
+          <w:lang w:bidi="hi-IN"/>
+        </w:rPr>
         <w:fldChar w:fldCharType="begin"/>
       </w:r>
       <w:r>
-        <w:instrText xml:space="preserve"> REF _Ref360183592 \h  \* MERGEFORMAT </w:instrText>
-      </w:r>
-      <w:r>
+        <w:rPr>
+          <w:lang w:bidi="hi-IN"/>
+        </w:rPr>
+        <w:instrText xml:space="preserve"> REF _Ref360562760 \h  \* MERGEFORMAT </w:instrText>
+      </w:r>
+      <w:r>
+        <w:rPr>
+          <w:lang w:bidi="hi-IN"/>
+        </w:rPr>
+      </w:r>
+      <w:r>
+        <w:rPr>
+          <w:lang w:bidi="hi-IN"/>
+        </w:rPr>
         <w:fldChar w:fldCharType="separate"/>
-      </w:r>
-      <w:r>
-        <w:t>Figure 2</w:t>
-      </w:r>
-      <w:r>
-        <w:fldChar w:fldCharType="end"/>
-      </w:r>
-      <w:r>
-        <w:rPr>
-          <w:rFonts w:eastAsiaTheme="minorEastAsia"/>
-          <w:lang w:bidi="hi-IN"/>
-        </w:rPr>
-        <w:t xml:space="preserve"> </w:t>
-      </w:r>
-      <w:r>
-        <w:rPr>
-          <w:rFonts w:eastAsiaTheme="minorEastAsia"/>
-          <w:lang w:bidi="hi-IN"/>
-        </w:rPr>
-        <w:t>compares</w:t>
-      </w:r>
-      <w:r>
-        <w:rPr>
-          <w:rFonts w:eastAsiaTheme="minorEastAsia"/>
-          <w:lang w:bidi="hi-IN"/>
-        </w:rPr>
-        <w:t xml:space="preserve"> the</w:t>
-      </w:r>
-      <w:r>
-        <w:rPr>
-          <w:rFonts w:eastAsiaTheme="minorEastAsia"/>
-          <w:lang w:bidi="hi-IN"/>
-        </w:rPr>
-        <w:t>se</w:t>
-      </w:r>
-      <w:r>
-        <w:rPr>
-          <w:rFonts w:eastAsiaTheme="minorEastAsia"/>
-          <w:lang w:bidi="hi-IN"/>
-        </w:rPr>
-        <w:t xml:space="preserve"> </w:t>
-      </w:r>
-      <w:r>
-        <w:rPr>
-          <w:rFonts w:eastAsiaTheme="minorEastAsia"/>
-          <w:lang w:bidi="hi-IN"/>
-        </w:rPr>
-        <w:t xml:space="preserve">analytical </w:t>
-      </w:r>
-      <w:r>
-        <w:rPr>
-          <w:rFonts w:eastAsiaTheme="minorEastAsia"/>
-          <w:lang w:bidi="hi-IN"/>
-        </w:rPr>
-        <w:t xml:space="preserve">approximations and </w:t>
-      </w:r>
-      <w:r>
-        <w:rPr>
-          <w:rFonts w:eastAsiaTheme="minorEastAsia"/>
-          <w:lang w:bidi="hi-IN"/>
-        </w:rPr>
-        <w:t xml:space="preserve">the results of </w:t>
-      </w:r>
-      <w:r>
-        <w:rPr>
-          <w:rFonts w:eastAsiaTheme="minorEastAsia"/>
-          <w:lang w:bidi="hi-IN"/>
-        </w:rPr>
-        <w:t xml:space="preserve">simulations in which we do not assume that </w:t>
-      </w:r>
-      <w:proofErr w:type="spellStart"/>
-      <w:r>
-        <w:rPr>
-          <w:rFonts w:ascii="Times New Roman" w:eastAsiaTheme="minorEastAsia" w:hAnsi="Times New Roman" w:cs="Times New Roman"/>
-          <w:i/>
-          <w:iCs/>
-          <w:lang w:bidi="hi-IN"/>
-        </w:rPr>
-        <w:t>τ</w:t>
-      </w:r>
-      <w:r>
-        <w:rPr>
-          <w:rFonts w:eastAsiaTheme="minorEastAsia"/>
-          <w:i/>
-          <w:iCs/>
-          <w:lang w:bidi="hi-IN"/>
-        </w:rPr>
-        <w:t>U</w:t>
-      </w:r>
-      <w:proofErr w:type="spellEnd"/>
-      <w:r>
-        <w:rPr>
-          <w:rFonts w:eastAsiaTheme="minorEastAsia"/>
-          <w:i/>
-          <w:iCs/>
-          <w:lang w:bidi="hi-IN"/>
-        </w:rPr>
-        <w:t>&lt;s</w:t>
-      </w:r>
-      <w:r>
-        <w:rPr>
-          <w:lang w:bidi="hi-IN"/>
-        </w:rPr>
-        <w:t xml:space="preserve"> or </w:t>
-      </w:r>
-      <w:proofErr w:type="gramStart"/>
-      <w:r>
-        <w:rPr>
-          <w:lang w:bidi="hi-IN"/>
-        </w:rPr>
-        <w:t>that individuals</w:t>
-      </w:r>
-      <w:proofErr w:type="gramEnd"/>
-      <w:r>
-        <w:rPr>
-          <w:lang w:bidi="hi-IN"/>
-        </w:rPr>
-        <w:t xml:space="preserve"> with deleterious mutations </w:t>
-      </w:r>
-      <w:r>
-        <w:rPr>
-          <w:lang w:bidi="hi-IN"/>
-        </w:rPr>
-        <w:t xml:space="preserve">don’t </w:t>
-      </w:r>
-      <w:r>
-        <w:rPr>
-          <w:lang w:bidi="hi-IN"/>
-        </w:rPr>
-        <w:t>contribute to adaptation.</w:t>
-      </w:r>
-      <w:r>
-        <w:rPr>
-          <w:lang w:bidi="hi-IN"/>
-        </w:rPr>
-        <w:t xml:space="preserve"> When the mutation rate fold increas</w:t>
-      </w:r>
-      <w:r>
-        <w:rPr>
-          <w:lang w:bidi="hi-IN"/>
-        </w:rPr>
-        <w:t xml:space="preserve">e </w:t>
-      </w:r>
-      <w:r>
-        <w:rPr>
-          <w:i/>
-          <w:iCs/>
-        </w:rPr>
-        <w:t xml:space="preserve">τ </w:t>
-      </w:r>
-      <w:r>
-        <w:t>is high</w:t>
-      </w:r>
-      <w:r>
-        <w:rPr>
-          <w:lang w:bidi="hi-IN"/>
-        </w:rPr>
-        <w:t xml:space="preserve">, adaptation is slightly slower in the simulations in comparison with the analytic approximations. This is because as </w:t>
-      </w:r>
-      <w:r>
-        <w:rPr>
-          <w:i/>
-          <w:iCs/>
-        </w:rPr>
-        <w:t>τ</w:t>
-      </w:r>
-      <w:r>
-        <w:rPr>
-          <w:lang w:bidi="hi-IN"/>
-        </w:rPr>
-        <w:t xml:space="preserve"> increases the double mutant is more likely to appear on a deleterious background (</w:t>
-      </w:r>
-      <w:r>
-        <w:rPr>
-          <w:i/>
-          <w:iCs/>
-          <w:lang w:bidi="hi-IN"/>
-        </w:rPr>
-        <w:t xml:space="preserve">AB/1 </w:t>
-      </w:r>
-      <w:r>
-        <w:t xml:space="preserve">instead of </w:t>
-      </w:r>
-      <w:r>
-        <w:rPr>
-          <w:i/>
-          <w:iCs/>
-        </w:rPr>
-        <w:t>AB/0</w:t>
-      </w:r>
-      <w:r>
-        <w:t>). This deleterious background results in lower fitness and a lower fixation probability for the double mutant</w:t>
-      </w:r>
-      <w:r>
-        <w:t xml:space="preserve"> </w:t>
-      </w:r>
-      <w:r>
-        <w:fldChar w:fldCharType="begin" w:fldLock="1"/>
-      </w:r>
-      <w:r>
-        <w:instrText>ADDIN CSL_CITATION { "citationItems" : [ { "id" : "ITEM-1", "itemData" : { "DOI" : "10.1111/j.1558-5646.2011.01311.x", "ISSN" : "1558-5646", "PMID" : "21884046", "abstract" : "When new advantageous alleles arise and spread within a population, deleterious alleles at neighboring loci can hitchhike alongside them and spread to fixation in areas of low recombination, introducing a fixed mutation load. We use branching processes and diffusion equations to calculate the probability that a deleterious allele hitchhikes and fixes alongside an advantageous mutant. As expected, the probability of fixation of a deleterious hitchhiker rises with the selective advantage of the sweeping allele and declines with the selective disadvantage of the deleterious hitchhiker. We then use computer simulations of a genome with an infinite number of loci to investigate the increase in load after an advantageous mutant is introduced. We show that the appearance of advantageous alleles on genetic backgrounds loaded with deleterious alleles has two potential effects: it can fix deleterious alleles, and it can facilitate the persistence of recombinant lineages that happen to occur. The latter is expected to reduce the signals of selection in the surrounding region. We consider these results in light of human genetic data to infer how likely it is that such deleterious hitchhikers have occurred in our recent evolutionary past.", "author" : [ { "dropping-particle" : "", "family" : "Hartfield", "given" : "Matthew", "non-dropping-particle" : "", "parse-names" : false, "suffix" : "" }, { "dropping-particle" : "", "family" : "Otto", "given" : "Sarah P.", "non-dropping-particle" : "", "parse-names" : false, "suffix" : "" } ], "container-title" : "Evolution; international journal of organic evolution", "id" : "ITEM-1", "issue" : "9", "issued" : { "date-parts" : [ [ "2011", "9", "26" ] ] }, "page" : "2421-34", "title" : "Recombination and hitchhiking of deleterious alleles.", "type" : "article-journal", "volume" : "65" }, "uris" : [ "http://www.mendeley.com/documents/?uuid=f2d130ab-9d89-4a2f-83bf-2e77c59aeaaf" ] } ], "mendeley" : { "previouslyFormattedCitation" : "(Hartfield and Otto 2011)" }, "properties" : { "noteIndex" : 0 }, "schema" : "https://github.com/citation-style-language/schema/raw/master/csl-citation.json" }</w:instrText>
-      </w:r>
-      <w:r>
-        <w:fldChar w:fldCharType="separate"/>
-      </w:r>
-      <w:r>
-        <w:rPr>
-          <w:noProof/>
-        </w:rPr>
-        <w:t>(Hartfield and Otto 2011)</w:t>
-      </w:r>
-      <w:r>
-        <w:fldChar w:fldCharType="end"/>
-      </w:r>
-      <w:r>
-        <w:t xml:space="preserve"> </w:t>
-      </w:r>
-      <w:r>
-        <w:t>(</w:t>
-      </w:r>
-      <w:r>
-        <w:rPr>
-          <w:lang w:bidi="hi-IN"/>
-        </w:rPr>
-        <w:fldChar w:fldCharType="begin"/>
-      </w:r>
-      <w:r>
-        <w:rPr>
-          <w:lang w:bidi="hi-IN"/>
-        </w:rPr>
-        <w:instrText xml:space="preserve"> REF _Ref360562760 \h  \* MERGEFORMAT </w:instrText>
-      </w:r>
-      <w:r>
-        <w:rPr>
-          <w:lang w:bidi="hi-IN"/>
-        </w:rPr>
-      </w:r>
-      <w:r>
-        <w:rPr>
-          <w:lang w:bidi="hi-IN"/>
-        </w:rPr>
-        <w:fldChar w:fldCharType="separate"/>
-      </w:r>
-      <w:r>
-        <w:t>Figure S</w:t>
       </w:r>
       <w:r>
         <w:rPr>
@@ -8228,14 +7891,7 @@
         <w:rPr>
           <w:lang w:bidi="hi-IN"/>
         </w:rPr>
-        <w:t xml:space="preserve"> with NM, CM and SIM </w:t>
-      </w:r>
-      <w:r>
-        <w:rPr>
-          <w:lang w:bidi="hi-IN"/>
-        </w:rPr>
-        <w:lastRenderedPageBreak/>
-        <w:t xml:space="preserve">(see </w:t>
+        <w:t xml:space="preserve"> with NM, CM and SIM (see </w:t>
       </w:r>
       <w:r>
         <w:rPr>
@@ -8336,6 +7992,7 @@
         <w:rPr>
           <w:noProof/>
         </w:rPr>
+        <w:lastRenderedPageBreak/>
         <w:drawing>
           <wp:inline distT="0" distB="0" distL="0" distR="0" wp14:anchorId="4EC6A240" wp14:editId="354B5D13">
             <wp:extent cx="3636000" cy="2912400"/>
@@ -8395,7 +8052,7 @@
           <w:szCs w:val="16"/>
         </w:rPr>
       </w:pPr>
-      <w:bookmarkStart w:id="11" w:name="_Ref363979903"/>
+      <w:bookmarkStart w:id="10" w:name="_Ref363979903"/>
       <w:r>
         <w:rPr>
           <w:b/>
@@ -8451,7 +8108,7 @@
         </w:rPr>
         <w:fldChar w:fldCharType="end"/>
       </w:r>
-      <w:bookmarkEnd w:id="11"/>
+      <w:bookmarkEnd w:id="10"/>
       <w:r>
         <w:rPr>
           <w:b/>
@@ -8984,7 +8641,6 @@
         </w:rPr>
         <w:t xml:space="preserve">, </w:t>
       </w:r>
-      <w:proofErr w:type="spellStart"/>
       <w:r>
         <w:rPr>
           <w:i/>
@@ -8992,7 +8648,6 @@
         </w:rPr>
         <w:t>τU</w:t>
       </w:r>
-      <w:proofErr w:type="spellEnd"/>
       <w:r>
         <w:t>&gt;</w:t>
       </w:r>
@@ -9092,7 +8747,6 @@
       <w:r>
         <w:t xml:space="preserve">a mixed strategy with </w:t>
       </w:r>
-      <w:proofErr w:type="spellStart"/>
       <w:r>
         <w:rPr>
           <w:i/>
@@ -9108,7 +8762,6 @@
         </w:rPr>
         <w:t>CM</w:t>
       </w:r>
-      <w:proofErr w:type="spellEnd"/>
       <w:r>
         <w:t>=7</w:t>
       </w:r>
@@ -9127,112 +8780,103 @@
           <w:i/>
           <w:iCs/>
         </w:rPr>
+        <w:t xml:space="preserve"> τ</w:t>
+      </w:r>
+      <w:r>
+        <w:rPr>
+          <w:i/>
+          <w:iCs/>
+          <w:vertAlign w:val="subscript"/>
+        </w:rPr>
+        <w:t>SIM</w:t>
+      </w:r>
+      <w:r>
+        <w:t>=</w:t>
+      </w:r>
+      <w:r>
+        <w:t>2</w:t>
+      </w:r>
+      <w:r>
+        <w:t xml:space="preserve"> in which all individuals increase their mutation rate </w:t>
+      </w:r>
+      <w:r>
+        <w:t>7</w:t>
+      </w:r>
+      <w:r>
+        <w:t>-fold and stressed individuals further</w:t>
+      </w:r>
+      <w:r>
+        <w:t xml:space="preserve"> increase their mutation rate </w:t>
+      </w:r>
+      <w:r>
+        <w:t>2</w:t>
+      </w:r>
+      <w:r>
+        <w:t>-fold</w:t>
+      </w:r>
+      <w:r>
+        <w:t xml:space="preserve">. </w:t>
+      </w:r>
+      <w:r>
+        <w:t>However, th</w:t>
+      </w:r>
+      <w:r>
+        <w:t>e</w:t>
+      </w:r>
+      <w:r>
+        <w:t>s</w:t>
+      </w:r>
+      <w:r>
+        <w:t>e</w:t>
+      </w:r>
+      <w:r>
+        <w:t xml:space="preserve"> increase</w:t>
+      </w:r>
+      <w:r>
+        <w:t>s</w:t>
+      </w:r>
+      <w:r>
+        <w:t xml:space="preserve"> in adaptation rate</w:t>
+      </w:r>
+      <w:r>
+        <w:t>s</w:t>
+      </w:r>
+      <w:r>
         <w:t xml:space="preserve"> </w:t>
       </w:r>
-      <w:proofErr w:type="spellStart"/>
-      <w:r>
-        <w:rPr>
-          <w:i/>
-          <w:iCs/>
-        </w:rPr>
-        <w:t>τ</w:t>
-      </w:r>
-      <w:r>
-        <w:rPr>
-          <w:i/>
-          <w:iCs/>
-          <w:vertAlign w:val="subscript"/>
-        </w:rPr>
-        <w:t>SIM</w:t>
-      </w:r>
-      <w:proofErr w:type="spellEnd"/>
-      <w:r>
-        <w:t>=</w:t>
-      </w:r>
-      <w:r>
-        <w:t>2</w:t>
-      </w:r>
-      <w:r>
-        <w:t xml:space="preserve"> in which all individuals </w:t>
+      <w:r>
+        <w:t>ha</w:t>
+      </w:r>
+      <w:r>
+        <w:t>ve</w:t>
+      </w:r>
+      <w:r>
+        <w:t xml:space="preserve"> </w:t>
+      </w:r>
+      <w:r>
+        <w:t>a price: t</w:t>
+      </w:r>
+      <w:r>
+        <w:t xml:space="preserve">he mutational </w:t>
+      </w:r>
+      <w:r>
+        <w:t>load</w:t>
+      </w:r>
+      <w:r>
+        <w:t xml:space="preserve"> will decrease the </w:t>
+      </w:r>
+      <w:r>
+        <w:t xml:space="preserve">population </w:t>
+      </w:r>
+      <w:r>
+        <w:t xml:space="preserve">mean fitness </w:t>
+      </w:r>
+      <w:r>
+        <w:t xml:space="preserve">from 0.9996 with NM to </w:t>
       </w:r>
       <w:r>
         <w:lastRenderedPageBreak/>
-        <w:t xml:space="preserve">increase their mutation rate </w:t>
-      </w:r>
-      <w:r>
-        <w:t>7</w:t>
-      </w:r>
-      <w:r>
-        <w:t>-fold and stressed individuals further</w:t>
-      </w:r>
-      <w:r>
-        <w:t xml:space="preserve"> increase their mutation rate </w:t>
-      </w:r>
-      <w:r>
-        <w:t>2</w:t>
-      </w:r>
-      <w:r>
-        <w:t>-fold</w:t>
-      </w:r>
-      <w:r>
-        <w:t xml:space="preserve">. </w:t>
-      </w:r>
-      <w:r>
-        <w:t>However, th</w:t>
-      </w:r>
-      <w:r>
-        <w:t>e</w:t>
-      </w:r>
-      <w:r>
-        <w:t>s</w:t>
-      </w:r>
-      <w:r>
-        <w:t>e</w:t>
-      </w:r>
-      <w:r>
-        <w:t xml:space="preserve"> increase</w:t>
-      </w:r>
-      <w:r>
-        <w:t>s</w:t>
-      </w:r>
-      <w:r>
-        <w:t xml:space="preserve"> in adaptation rate</w:t>
-      </w:r>
-      <w:r>
-        <w:t>s</w:t>
-      </w:r>
-      <w:r>
-        <w:t xml:space="preserve"> </w:t>
-      </w:r>
-      <w:r>
-        <w:t>ha</w:t>
-      </w:r>
-      <w:r>
-        <w:t>ve</w:t>
-      </w:r>
-      <w:r>
-        <w:t xml:space="preserve"> </w:t>
-      </w:r>
-      <w:r>
-        <w:t>a price: t</w:t>
-      </w:r>
-      <w:r>
-        <w:t xml:space="preserve">he mutational </w:t>
-      </w:r>
-      <w:r>
-        <w:t>load</w:t>
-      </w:r>
-      <w:r>
-        <w:t xml:space="preserve"> will decrease the </w:t>
-      </w:r>
-      <w:r>
-        <w:t xml:space="preserve">population </w:t>
-      </w:r>
-      <w:r>
-        <w:t xml:space="preserve">mean fitness </w:t>
-      </w:r>
-      <w:r>
-        <w:t>from 0.9996 with NM to 0.</w:t>
+        <w:t>0.</w:t>
       </w:r>
       <w:r>
         <w:t xml:space="preserve">996 </w:t>
@@ -9394,7 +9038,7 @@
           <w:lang w:bidi="hi-IN"/>
         </w:rPr>
       </w:pPr>
-      <w:bookmarkStart w:id="12" w:name="_Ref360184105"/>
+      <w:bookmarkStart w:id="11" w:name="_Ref360184105"/>
       <w:r>
         <w:rPr>
           <w:b/>
@@ -9438,7 +9082,7 @@
         </w:rPr>
         <w:fldChar w:fldCharType="end"/>
       </w:r>
-      <w:bookmarkEnd w:id="12"/>
+      <w:bookmarkEnd w:id="11"/>
       <w:r>
         <w:rPr>
           <w:b/>
@@ -9567,7 +9211,6 @@
         </w:rPr>
         <w:t xml:space="preserve">. Constitutive mutagenesis (CM; in red) increases the mutation rate of all individuals </w:t>
       </w:r>
-      <w:proofErr w:type="spellStart"/>
       <w:r>
         <w:rPr>
           <w:rFonts w:ascii="Times New Roman" w:hAnsi="Times New Roman" w:cs="Times New Roman"/>
@@ -9585,7 +9228,6 @@
         </w:rPr>
         <w:t>CM</w:t>
       </w:r>
-      <w:proofErr w:type="spellEnd"/>
       <w:r>
         <w:rPr>
           <w:rFonts w:ascii="Times New Roman" w:hAnsi="Times New Roman" w:cs="Times New Roman"/>
@@ -9606,7 +9248,6 @@
         </w:rPr>
         <w:t xml:space="preserve"> </w:t>
       </w:r>
-      <w:proofErr w:type="spellStart"/>
       <w:r>
         <w:rPr>
           <w:rFonts w:ascii="Times New Roman" w:hAnsi="Times New Roman" w:cs="Times New Roman"/>
@@ -9624,7 +9265,6 @@
         </w:rPr>
         <w:t>SIM</w:t>
       </w:r>
-      <w:proofErr w:type="spellEnd"/>
       <w:r>
         <w:rPr>
           <w:rFonts w:ascii="Times New Roman" w:hAnsi="Times New Roman" w:cs="Times New Roman"/>
@@ -9640,7 +9280,6 @@
       <w:r>
         <w:t xml:space="preserve"> </w:t>
       </w:r>
-      <w:proofErr w:type="spellStart"/>
       <w:r>
         <w:rPr>
           <w:rFonts w:ascii="Times New Roman" w:hAnsi="Times New Roman" w:cs="Times New Roman"/>
@@ -9658,14 +9297,12 @@
         </w:rPr>
         <w:t>CM</w:t>
       </w:r>
-      <w:proofErr w:type="spellEnd"/>
       <w:r>
         <w:rPr>
           <w:rFonts w:ascii="Times New Roman" w:hAnsi="Times New Roman" w:cs="Times New Roman"/>
         </w:rPr>
         <w:t xml:space="preserve">-fold and of stressed individuals </w:t>
       </w:r>
-      <w:proofErr w:type="spellStart"/>
       <w:r>
         <w:rPr>
           <w:rFonts w:ascii="Times New Roman" w:hAnsi="Times New Roman" w:cs="Times New Roman"/>
@@ -9683,7 +9320,6 @@
         </w:rPr>
         <w:t>SIM</w:t>
       </w:r>
-      <w:proofErr w:type="spellEnd"/>
       <w:r>
         <w:rPr>
           <w:rFonts w:ascii="Times New Roman" w:hAnsi="Times New Roman" w:cs="Times New Roman"/>
@@ -9907,7 +9543,6 @@
         <w:spacing w:line="480" w:lineRule="auto"/>
       </w:pPr>
       <w:r>
-        <w:lastRenderedPageBreak/>
         <w:t>Effect of environmental stress</w:t>
       </w:r>
     </w:p>
@@ -9955,7 +9590,11 @@
         <w:t>.</w:t>
       </w:r>
       <w:r>
-        <w:t xml:space="preserve"> This scenario has an important biological relevance, as SIM has been implicated in the evolution of drug resistance in bacteria and yeast </w:t>
+        <w:t xml:space="preserve"> This scenario has an important biological relevance, as SIM has been implicated in the </w:t>
+      </w:r>
+      <w:r>
+        <w:lastRenderedPageBreak/>
+        <w:t xml:space="preserve">evolution of drug resistance in bacteria and yeast </w:t>
       </w:r>
       <w:r>
         <w:fldChar w:fldCharType="begin" w:fldLock="1"/>
@@ -10083,22 +9722,7 @@
         <w:t xml:space="preserve"> in this scenario is (see </w:t>
       </w:r>
       <w:r>
-        <w:fldChar w:fldCharType="begin"/>
-      </w:r>
-      <w:r>
-        <w:instrText xml:space="preserve"> REF _Ref363980903 \h </w:instrText>
-      </w:r>
-      <w:r>
-        <w:instrText xml:space="preserve"> \* MERGEFORMAT </w:instrText>
-      </w:r>
-      <w:r>
-        <w:fldChar w:fldCharType="separate"/>
-      </w:r>
-      <w:r>
         <w:t>Appendix 3</w:t>
-      </w:r>
-      <w:r>
-        <w:fldChar w:fldCharType="end"/>
       </w:r>
       <w:r>
         <w:fldChar w:fldCharType="begin"/>
@@ -10348,7 +9972,7 @@
             <w:pPr>
               <w:spacing w:line="480" w:lineRule="auto"/>
             </w:pPr>
-            <w:bookmarkStart w:id="13" w:name="_Ref360621538"/>
+            <w:bookmarkStart w:id="12" w:name="_Ref360621538"/>
             <w:r>
               <w:t>(</w:t>
             </w:r>
@@ -10376,7 +10000,7 @@
             <w:r>
               <w:t>)</w:t>
             </w:r>
-            <w:bookmarkEnd w:id="13"/>
+            <w:bookmarkEnd w:id="12"/>
           </w:p>
         </w:tc>
       </w:tr>
@@ -10400,7 +10024,6 @@
       <w:r>
         <w:t xml:space="preserve">daptation with </w:t>
       </w:r>
-      <w:proofErr w:type="spellStart"/>
       <w:r>
         <w:rPr>
           <w:lang w:bidi="hi-IN"/>
@@ -10414,7 +10037,6 @@
         </w:rPr>
         <w:t>e</w:t>
       </w:r>
-      <w:proofErr w:type="spellEnd"/>
       <w:r>
         <w:t xml:space="preserve"> is </w:t>
       </w:r>
@@ -10431,15 +10053,7 @@
         <w:t xml:space="preserve">because </w:t>
       </w:r>
       <w:r>
-        <w:t>(</w:t>
-      </w:r>
-      <w:proofErr w:type="spellStart"/>
-      <w:r>
-        <w:t>i</w:t>
-      </w:r>
-      <w:proofErr w:type="spellEnd"/>
-      <w:r>
-        <w:t xml:space="preserve">) </w:t>
+        <w:t xml:space="preserve">(i) </w:t>
       </w:r>
       <w:r>
         <w:t>the appearance of double mutants is the same as with CM</w:t>
@@ -10463,11 +10077,7 @@
         <w:t xml:space="preserve">higher </w:t>
       </w:r>
       <w:r>
-        <w:t xml:space="preserve">with </w:t>
-      </w:r>
-      <w:proofErr w:type="spellStart"/>
-      <w:r>
-        <w:t>SIM</w:t>
+        <w:t>with SIM</w:t>
       </w:r>
       <w:r>
         <w:rPr>
@@ -10475,7 +10085,6 @@
         </w:rPr>
         <w:t>e</w:t>
       </w:r>
-      <w:proofErr w:type="spellEnd"/>
       <w:r>
         <w:t xml:space="preserve"> because the mutation rate of double mutants is lower than that of the rest of the population, which confers an additional selective advantage to the double mutants:</w:t>
       </w:r>
@@ -10670,7 +10279,7 @@
             <w:pPr>
               <w:spacing w:line="480" w:lineRule="auto"/>
             </w:pPr>
-            <w:bookmarkStart w:id="14" w:name="_Ref361310097"/>
+            <w:bookmarkStart w:id="13" w:name="_Ref361310097"/>
             <w:r>
               <w:t>(</w:t>
             </w:r>
@@ -10698,7 +10307,7 @@
             <w:r>
               <w:t>)</w:t>
             </w:r>
-            <w:bookmarkEnd w:id="14"/>
+            <w:bookmarkEnd w:id="13"/>
           </w:p>
         </w:tc>
       </w:tr>
@@ -10712,7 +10321,6 @@
         </w:rPr>
       </w:pPr>
       <w:r>
-        <w:lastRenderedPageBreak/>
         <w:t xml:space="preserve">This </w:t>
       </w:r>
       <w:r>
@@ -10758,7 +10366,6 @@
         </w:rPr>
         <w:t>U</w:t>
       </w:r>
-      <w:proofErr w:type="gramStart"/>
       <w:r>
         <w:rPr>
           <w:rFonts w:eastAsiaTheme="minorEastAsia"/>
@@ -10771,66 +10378,130 @@
           <w:rFonts w:eastAsiaTheme="minorEastAsia"/>
           <w:lang w:bidi="hi-IN"/>
         </w:rPr>
-        <w:t>(</w:t>
-      </w:r>
-      <w:proofErr w:type="gramEnd"/>
+        <w:t>(1+</w:t>
+      </w:r>
       <w:r>
         <w:rPr>
           <w:rFonts w:eastAsiaTheme="minorEastAsia"/>
-          <w:lang w:bidi="hi-IN"/>
-        </w:rPr>
-        <w:t>1+</w:t>
+          <w:i/>
+          <w:iCs/>
+          <w:lang w:bidi="hi-IN"/>
+        </w:rPr>
+        <w:t>sH</w:t>
       </w:r>
       <w:r>
         <w:rPr>
           <w:rFonts w:eastAsiaTheme="minorEastAsia"/>
-          <w:i/>
-          <w:iCs/>
-          <w:lang w:bidi="hi-IN"/>
-        </w:rPr>
-        <w:t>sH</w:t>
+          <w:lang w:bidi="hi-IN"/>
+        </w:rPr>
+        <w:t>)</w:t>
       </w:r>
       <w:r>
         <w:rPr>
           <w:rFonts w:eastAsiaTheme="minorEastAsia"/>
           <w:lang w:bidi="hi-IN"/>
         </w:rPr>
-        <w:t>)</w:t>
+        <w:t>, which can be quite small (</w:t>
+      </w:r>
+      <w:r>
+        <w:rPr>
+          <w:rFonts w:ascii="Times New Roman" w:hAnsi="Times New Roman" w:cs="Times New Roman"/>
+          <w:i/>
+          <w:iCs/>
+        </w:rPr>
+        <w:t>≈</w:t>
+      </w:r>
+      <w:r>
+        <w:t>7</w:t>
+      </w:r>
+      <w:r>
+        <w:sym w:font="Symbol" w:char="F0D7"/>
+      </w:r>
+      <w:r>
+        <w:t>1</w:t>
+      </w:r>
+      <w:r>
+        <w:t>0</w:t>
+      </w:r>
+      <w:r>
+        <w:rPr>
+          <w:vertAlign w:val="superscript"/>
+        </w:rPr>
+        <w:t>-4</w:t>
+      </w:r>
+      <w:r>
+        <w:t xml:space="preserve"> </w:t>
       </w:r>
       <w:r>
         <w:rPr>
           <w:rFonts w:eastAsiaTheme="minorEastAsia"/>
           <w:lang w:bidi="hi-IN"/>
         </w:rPr>
-        <w:t>, which can be quite small (</w:t>
-      </w:r>
-      <w:r>
-        <w:rPr>
-          <w:rFonts w:ascii="Times New Roman" w:hAnsi="Times New Roman" w:cs="Times New Roman"/>
-          <w:i/>
-          <w:iCs/>
-        </w:rPr>
-        <w:t>≈</w:t>
-      </w:r>
-      <w:r>
-        <w:t>7</w:t>
-      </w:r>
-      <w:r>
-        <w:sym w:font="Symbol" w:char="F0D7"/>
-      </w:r>
-      <w:r>
+        <w:t xml:space="preserve">for typical values, see </w:t>
+      </w:r>
+      <w:r>
+        <w:rPr>
+          <w:lang w:bidi="hi-IN"/>
+        </w:rPr>
+        <w:fldChar w:fldCharType="begin"/>
+      </w:r>
+      <w:r>
+        <w:rPr>
+          <w:lang w:bidi="hi-IN"/>
+        </w:rPr>
+        <w:instrText xml:space="preserve"> REF _Ref358791100 \h </w:instrText>
+      </w:r>
+      <w:r>
+        <w:rPr>
+          <w:lang w:bidi="hi-IN"/>
+        </w:rPr>
+        <w:instrText xml:space="preserve"> \* MERGEFORMAT </w:instrText>
+      </w:r>
+      <w:r>
+        <w:rPr>
+          <w:lang w:bidi="hi-IN"/>
+        </w:rPr>
+      </w:r>
+      <w:r>
+        <w:rPr>
+          <w:lang w:bidi="hi-IN"/>
+        </w:rPr>
+        <w:fldChar w:fldCharType="separate"/>
+      </w:r>
+      <w:r>
+        <w:t xml:space="preserve">Table </w:t>
+      </w:r>
+      <w:r>
+        <w:rPr>
+          <w:noProof/>
+        </w:rPr>
         <w:t>1</w:t>
       </w:r>
       <w:r>
-        <w:t>0</w:t>
-      </w:r>
-      <w:r>
-        <w:rPr>
-          <w:vertAlign w:val="superscript"/>
-        </w:rPr>
-        <w:t>-4</w:t>
-      </w:r>
-      <w:r>
+        <w:rPr>
+          <w:lang w:bidi="hi-IN"/>
+        </w:rPr>
+        <w:fldChar w:fldCharType="end"/>
+      </w:r>
+      <w:r>
+        <w:rPr>
+          <w:rFonts w:eastAsiaTheme="minorEastAsia"/>
+          <w:lang w:bidi="hi-IN"/>
+        </w:rPr>
+        <w:t xml:space="preserve">). This </w:t>
+      </w:r>
+      <w:r>
+        <w:rPr>
+          <w:rFonts w:eastAsiaTheme="minorEastAsia"/>
+          <w:lang w:bidi="hi-IN"/>
+        </w:rPr>
+        <w:t>increase in the fixation probability</w:t>
+      </w:r>
+      <w:r>
+        <w:rPr>
+          <w:rFonts w:eastAsiaTheme="minorEastAsia"/>
+          <w:lang w:bidi="hi-IN"/>
+        </w:rPr>
         <w:t xml:space="preserve"> </w:t>
       </w:r>
       <w:r>
@@ -10838,126 +10509,41 @@
           <w:rFonts w:eastAsiaTheme="minorEastAsia"/>
           <w:lang w:bidi="hi-IN"/>
         </w:rPr>
-        <w:t xml:space="preserve">for typical values, see </w:t>
-      </w:r>
-      <w:r>
-        <w:rPr>
-          <w:lang w:bidi="hi-IN"/>
-        </w:rPr>
-        <w:fldChar w:fldCharType="begin"/>
-      </w:r>
-      <w:r>
-        <w:rPr>
-          <w:lang w:bidi="hi-IN"/>
-        </w:rPr>
-        <w:instrText xml:space="preserve"> REF _Ref358791100 \h </w:instrText>
-      </w:r>
-      <w:r>
-        <w:rPr>
-          <w:lang w:bidi="hi-IN"/>
-        </w:rPr>
-        <w:instrText xml:space="preserve"> \* MERGEFORMAT </w:instrText>
-      </w:r>
-      <w:r>
-        <w:rPr>
-          <w:lang w:bidi="hi-IN"/>
-        </w:rPr>
-      </w:r>
-      <w:r>
-        <w:rPr>
-          <w:lang w:bidi="hi-IN"/>
-        </w:rPr>
-        <w:fldChar w:fldCharType="separate"/>
-      </w:r>
-      <w:r>
-        <w:t xml:space="preserve">Table </w:t>
-      </w:r>
-      <w:r>
-        <w:rPr>
-          <w:noProof/>
-        </w:rPr>
-        <w:t>1</w:t>
-      </w:r>
-      <w:r>
-        <w:rPr>
-          <w:lang w:bidi="hi-IN"/>
-        </w:rPr>
-        <w:fldChar w:fldCharType="end"/>
+        <w:t xml:space="preserve">was verified </w:t>
       </w:r>
       <w:r>
         <w:rPr>
           <w:rFonts w:eastAsiaTheme="minorEastAsia"/>
           <w:lang w:bidi="hi-IN"/>
         </w:rPr>
-        <w:t xml:space="preserve">). This </w:t>
+        <w:t xml:space="preserve">by </w:t>
       </w:r>
       <w:r>
         <w:rPr>
           <w:rFonts w:eastAsiaTheme="minorEastAsia"/>
           <w:lang w:bidi="hi-IN"/>
         </w:rPr>
-        <w:t>increase in the fixation probability</w:t>
+        <w:t>simulation</w:t>
       </w:r>
       <w:r>
         <w:rPr>
           <w:rFonts w:eastAsiaTheme="minorEastAsia"/>
           <w:lang w:bidi="hi-IN"/>
         </w:rPr>
-        <w:t xml:space="preserve"> </w:t>
+        <w:t>s</w:t>
       </w:r>
       <w:r>
         <w:rPr>
           <w:rFonts w:eastAsiaTheme="minorEastAsia"/>
           <w:lang w:bidi="hi-IN"/>
         </w:rPr>
-        <w:t xml:space="preserve">was verified </w:t>
-      </w:r>
-      <w:r>
-        <w:rPr>
-          <w:rFonts w:eastAsiaTheme="minorEastAsia"/>
-          <w:lang w:bidi="hi-IN"/>
-        </w:rPr>
-        <w:t xml:space="preserve">by </w:t>
-      </w:r>
-      <w:r>
-        <w:rPr>
-          <w:rFonts w:eastAsiaTheme="minorEastAsia"/>
-          <w:lang w:bidi="hi-IN"/>
-        </w:rPr>
-        <w:t>simulation</w:t>
-      </w:r>
-      <w:r>
-        <w:rPr>
-          <w:rFonts w:eastAsiaTheme="minorEastAsia"/>
-          <w:lang w:bidi="hi-IN"/>
-        </w:rPr>
-        <w:t>s</w:t>
-      </w:r>
-      <w:r>
-        <w:rPr>
-          <w:rFonts w:eastAsiaTheme="minorEastAsia"/>
-          <w:lang w:bidi="hi-IN"/>
-        </w:rPr>
         <w:t xml:space="preserve"> (</w:t>
       </w:r>
       <w:r>
-        <w:fldChar w:fldCharType="begin"/>
-      </w:r>
-      <w:r>
-        <w:instrText xml:space="preserve"> REF _Ref360562760 \h  \* MERGEFORMAT </w:instrText>
-      </w:r>
-      <w:r>
-        <w:fldChar w:fldCharType="separate"/>
-      </w:r>
-      <w:r>
-        <w:t xml:space="preserve">Figure </w:t>
-      </w:r>
-      <w:r>
-        <w:t>S</w:t>
-      </w:r>
-      <w:r>
-        <w:fldChar w:fldCharType="end"/>
-      </w:r>
+        <w:t>Figure S</w:t>
+      </w:r>
+      <w:bookmarkStart w:id="14" w:name="_GoBack"/>
+      <w:bookmarkEnd w:id="14"/>
       <w:r>
         <w:rPr>
           <w:rFonts w:eastAsiaTheme="minorEastAsia"/>
@@ -11144,6 +10730,7 @@
         <w:rPr>
           <w:lang w:bidi="hi-IN"/>
         </w:rPr>
+        <w:lastRenderedPageBreak/>
         <w:t xml:space="preserve">stress-induced mutagenesis </w:t>
       </w:r>
       <w:r>
@@ -11190,21 +10777,7 @@
         <w:rPr>
           <w:lang w:bidi="hi-IN"/>
         </w:rPr>
-        <w:t xml:space="preserve">without compromising the population </w:t>
-      </w:r>
-      <w:proofErr w:type="gramStart"/>
-      <w:r>
-        <w:rPr>
-          <w:lang w:bidi="hi-IN"/>
-        </w:rPr>
-        <w:t>mean</w:t>
-      </w:r>
-      <w:proofErr w:type="gramEnd"/>
-      <w:r>
-        <w:rPr>
-          <w:lang w:bidi="hi-IN"/>
-        </w:rPr>
-        <w:t xml:space="preserve"> fitness</w:t>
+        <w:t>without compromising the population mean fitness</w:t>
       </w:r>
       <w:r>
         <w:rPr>
@@ -11514,25 +11087,14 @@
           <w:iCs/>
           <w:lang w:bidi="hi-IN"/>
         </w:rPr>
-        <w:t xml:space="preserve">Pseudomonas </w:t>
-      </w:r>
-      <w:proofErr w:type="spellStart"/>
-      <w:r>
-        <w:rPr>
-          <w:i/>
-          <w:iCs/>
-          <w:lang w:bidi="hi-IN"/>
-        </w:rPr>
-        <w:t>aeruginosa</w:t>
-      </w:r>
-      <w:proofErr w:type="spellEnd"/>
+        <w:t>Pseudomonas aeruginosa</w:t>
+      </w:r>
       <w:r>
         <w:rPr>
           <w:lang w:bidi="hi-IN"/>
         </w:rPr>
         <w:t xml:space="preserve"> found that although the </w:t>
       </w:r>
-      <w:proofErr w:type="spellStart"/>
       <w:r>
         <w:rPr>
           <w:i/>
@@ -11541,14 +11103,12 @@
         </w:rPr>
         <w:t>mutS</w:t>
       </w:r>
-      <w:proofErr w:type="spellEnd"/>
       <w:r>
         <w:rPr>
           <w:lang w:bidi="hi-IN"/>
         </w:rPr>
         <w:t xml:space="preserve">, </w:t>
       </w:r>
-      <w:proofErr w:type="spellStart"/>
       <w:r>
         <w:rPr>
           <w:i/>
@@ -11557,14 +11117,12 @@
         </w:rPr>
         <w:t>mutY</w:t>
       </w:r>
-      <w:proofErr w:type="spellEnd"/>
       <w:r>
         <w:rPr>
           <w:lang w:bidi="hi-IN"/>
         </w:rPr>
         <w:t xml:space="preserve"> and </w:t>
       </w:r>
-      <w:proofErr w:type="spellStart"/>
       <w:r>
         <w:rPr>
           <w:i/>
@@ -11573,7 +11131,6 @@
         </w:rPr>
         <w:t>mutM</w:t>
       </w:r>
-      <w:proofErr w:type="spellEnd"/>
       <w:r>
         <w:rPr>
           <w:lang w:bidi="hi-IN"/>
@@ -11596,16 +11153,8 @@
         <w:rPr>
           <w:lang w:bidi="hi-IN"/>
         </w:rPr>
-        <w:t xml:space="preserve"> in comparison with the </w:t>
-      </w:r>
-      <w:proofErr w:type="spellStart"/>
-      <w:r>
-        <w:rPr>
-          <w:lang w:bidi="hi-IN"/>
-        </w:rPr>
-        <w:t>wildtype</w:t>
-      </w:r>
-      <w:proofErr w:type="spellEnd"/>
+        <w:t xml:space="preserve"> in comparison with the wildtype</w:t>
+      </w:r>
       <w:r>
         <w:rPr>
           <w:lang w:bidi="hi-IN"/>
@@ -11673,334 +11222,340 @@
         <w:rPr>
           <w:lang w:bidi="hi-IN"/>
         </w:rPr>
+        <w:t>M</w:t>
+      </w:r>
+      <w:r>
+        <w:rPr>
+          <w:lang w:bidi="hi-IN"/>
+        </w:rPr>
+        <w:t xml:space="preserve">ean fitness and adaptation rate are </w:t>
+      </w:r>
+      <w:r>
+        <w:rPr>
+          <w:lang w:bidi="hi-IN"/>
+        </w:rPr>
+        <w:t xml:space="preserve">both </w:t>
+      </w:r>
+      <w:r>
+        <w:rPr>
+          <w:lang w:bidi="hi-IN"/>
+        </w:rPr>
+        <w:t xml:space="preserve">population-level traits. Even though SIM </w:t>
+      </w:r>
+      <w:r>
+        <w:rPr>
+          <w:lang w:bidi="hi-IN"/>
+        </w:rPr>
+        <w:t>has</w:t>
+      </w:r>
+      <w:r>
+        <w:rPr>
+          <w:lang w:bidi="hi-IN"/>
+        </w:rPr>
+        <w:t xml:space="preserve"> the </w:t>
+      </w:r>
+      <w:r>
+        <w:rPr>
+          <w:lang w:bidi="hi-IN"/>
+        </w:rPr>
+        <w:t>most efficient</w:t>
+      </w:r>
+      <w:r>
+        <w:rPr>
+          <w:lang w:bidi="hi-IN"/>
+        </w:rPr>
+        <w:t xml:space="preserve"> balance between these traits, it </w:t>
+      </w:r>
+      <w:r>
+        <w:rPr>
+          <w:lang w:bidi="hi-IN"/>
+        </w:rPr>
+        <w:t xml:space="preserve">will </w:t>
+      </w:r>
+      <w:r>
+        <w:rPr>
+          <w:lang w:bidi="hi-IN"/>
+        </w:rPr>
+        <w:t xml:space="preserve">not necessarily </w:t>
+      </w:r>
+      <w:r>
+        <w:rPr>
+          <w:lang w:bidi="hi-IN"/>
+        </w:rPr>
+        <w:t xml:space="preserve">evolve, because individual-level selection can </w:t>
+      </w:r>
+      <w:r>
+        <w:rPr>
+          <w:lang w:bidi="hi-IN"/>
+        </w:rPr>
+        <w:t>act</w:t>
+      </w:r>
+      <w:r>
+        <w:rPr>
+          <w:lang w:bidi="hi-IN"/>
+        </w:rPr>
+        <w:t xml:space="preserve"> in </w:t>
+      </w:r>
+      <w:r>
+        <w:rPr>
+          <w:lang w:bidi="hi-IN"/>
+        </w:rPr>
+        <w:t xml:space="preserve">a </w:t>
+      </w:r>
+      <w:r>
+        <w:rPr>
+          <w:lang w:bidi="hi-IN"/>
+        </w:rPr>
+        <w:t xml:space="preserve">different </w:t>
+      </w:r>
+      <w:r>
+        <w:rPr>
+          <w:lang w:bidi="hi-IN"/>
+        </w:rPr>
+        <w:t>direction</w:t>
+      </w:r>
+      <w:r>
+        <w:rPr>
+          <w:lang w:bidi="hi-IN"/>
+        </w:rPr>
+        <w:t xml:space="preserve"> than population-level selection. Moreover, even if SIM does evolve, it </w:t>
+      </w:r>
+      <w:r>
+        <w:rPr>
+          <w:lang w:bidi="hi-IN"/>
+        </w:rPr>
+        <w:t xml:space="preserve">may be </w:t>
+      </w:r>
+      <w:r>
+        <w:rPr>
+          <w:lang w:bidi="hi-IN"/>
+        </w:rPr>
+        <w:t xml:space="preserve">the result of selection on </w:t>
+      </w:r>
+      <w:r>
+        <w:rPr>
+          <w:i/>
+          <w:iCs/>
+          <w:lang w:bidi="hi-IN"/>
+        </w:rPr>
+        <w:t>adaptability</w:t>
+      </w:r>
+      <w:r>
+        <w:rPr>
+          <w:lang w:bidi="hi-IN"/>
+        </w:rPr>
+        <w:t xml:space="preserve"> and </w:t>
+      </w:r>
+      <w:r>
+        <w:rPr>
+          <w:i/>
+          <w:iCs/>
+          <w:lang w:bidi="hi-IN"/>
+        </w:rPr>
+        <w:t>adaptedness</w:t>
+      </w:r>
+      <w:r>
+        <w:rPr>
+          <w:lang w:bidi="hi-IN"/>
+        </w:rPr>
+        <w:t xml:space="preserve"> (2</w:t>
+      </w:r>
+      <w:r>
+        <w:rPr>
+          <w:vertAlign w:val="superscript"/>
+          <w:lang w:bidi="hi-IN"/>
+        </w:rPr>
+        <w:t>nd</w:t>
+      </w:r>
+      <w:r>
+        <w:rPr>
+          <w:lang w:bidi="hi-IN"/>
+        </w:rPr>
+        <w:t xml:space="preserve"> order selection </w:t>
+      </w:r>
+      <w:r>
+        <w:rPr>
+          <w:lang w:bidi="hi-IN"/>
+        </w:rPr>
+        <w:fldChar w:fldCharType="begin" w:fldLock="1"/>
+      </w:r>
+      <w:r>
+        <w:rPr>
+          <w:lang w:bidi="hi-IN"/>
+        </w:rPr>
+        <w:instrText>ADDIN CSL_CITATION { "citationItems" : [ { "id" : "ITEM-1", "itemData" : { "ISSN" : "0923-2508", "PMID" : "11281320", "abstract" : "The increase in genetic variability of a population can be selected during adaptation, as demonstrated by the selection of mutator alleles. The dynamics of this phenomenon, named second-order selection, can result in an improved adaptability of bacteria through regulation of all facets of mutation and recombination processes.", "author" : [ { "dropping-particle" : "", "family" : "Tenaillon", "given" : "Olivier", "non-dropping-particle" : "", "parse-names" : false, "suffix" : "" }, { "dropping-particle" : "", "family" : "Taddei", "given" : "Fran\u00e7ois", "non-dropping-particle" : "", "parse-names" : false, "suffix" : "" }, { "dropping-particle" : "", "family" : "Radman", "given" : "Miroslav", "non-dropping-particle" : "", "parse-names" : false, "suffix" : "" }, { "dropping-particle" : "", "family" : "Matic", "given" : "Ivan", "non-dropping-particle" : "", "parse-names" : false, "suffix" : "" } ], "container-title" : "Research in microbiology", "id" : "ITEM-1", "issue" : "1", "issued" : { "date-parts" : [ [ "2001" ] ] }, "page" : "11-6", "title" : "Second-order selection in bacterial evolution: selection acting on mutation and recombination rates in the course of adaptation.", "type" : "article-journal", "volume" : "152" }, "uris" : [ "http://www.mendeley.com/documents/?uuid=14866b8a-f3d1-4e33-98a3-9216e348485c" ] } ], "mendeley" : { "previouslyFormattedCitation" : "(Tenaillon et al. 2001)" }, "properties" : { "noteIndex" : 0 }, "schema" : "https://github.com/citation-style-language/schema/raw/master/csl-citation.json" }</w:instrText>
+      </w:r>
+      <w:r>
+        <w:rPr>
+          <w:lang w:bidi="hi-IN"/>
+        </w:rPr>
+        <w:fldChar w:fldCharType="separate"/>
+      </w:r>
+      <w:r>
+        <w:rPr>
+          <w:noProof/>
+          <w:lang w:bidi="hi-IN"/>
+        </w:rPr>
+        <w:t>(Tenaillon et al. 2001)</w:t>
+      </w:r>
+      <w:r>
+        <w:rPr>
+          <w:lang w:bidi="hi-IN"/>
+        </w:rPr>
+        <w:fldChar w:fldCharType="end"/>
+      </w:r>
+      <w:r>
+        <w:rPr>
+          <w:lang w:bidi="hi-IN"/>
+        </w:rPr>
+        <w:t>)</w:t>
+      </w:r>
+      <w:r>
+        <w:rPr>
+          <w:lang w:bidi="hi-IN"/>
+        </w:rPr>
+        <w:t>,</w:t>
+      </w:r>
+      <w:r>
+        <w:rPr>
+          <w:lang w:bidi="hi-IN"/>
+        </w:rPr>
+        <w:t xml:space="preserve"> or a result of other factors, such as </w:t>
+      </w:r>
+      <w:r>
+        <w:rPr>
+          <w:lang w:bidi="hi-IN"/>
+        </w:rPr>
+        <w:t>pleiotropic</w:t>
+      </w:r>
+      <w:r>
+        <w:rPr>
+          <w:lang w:bidi="hi-IN"/>
+        </w:rPr>
+        <w:t xml:space="preserve"> effects of mutator alleles </w:t>
+      </w:r>
+      <w:r>
+        <w:rPr>
+          <w:lang w:bidi="hi-IN"/>
+        </w:rPr>
+        <w:fldChar w:fldCharType="begin" w:fldLock="1"/>
+      </w:r>
+      <w:r>
+        <w:rPr>
+          <w:lang w:bidi="hi-IN"/>
+        </w:rPr>
+        <w:instrText>ADDIN CSL_CITATION { "citationItems" : [ { "id" : "ITEM-1", "itemData" : { "DOI" : "10.1098/rspb.2013.0007", "ISSN" : "1471-2954", "PMID" : "23446530", "abstract" : "The dominant paradigm for the evolution of mutator alleles in bacterial populations is that they spread by indirect selection for linked beneficial mutations when bacteria are poorly adapted. In this paper, we challenge the ubiquity of this paradigm by demonstrating that a clinically important stressor, hydrogen peroxide, generates direct selection for an elevated mutation rate in the pathogenic bacterium Pseudomonas aeruginosa as a consequence of a trade-off between the fidelity of DNA repair and hydrogen peroxide resistance. We demonstrate that the biochemical mechanism underlying this trade-off in the case of mutS is the elevated secretion of catalase by the mutator strain. Our results provide, to our knowledge, the first experimental evidence that direct selection can favour mutator alleles in bacterial populations, and pave the way for future studies to understand how mutation and DNA repair are linked to stress responses and how this affects the evolution of bacterial mutation rates.", "author" : [ { "dropping-particle" : "", "family" : "Torres-Barcel\u00f3", "given" : "Clara", "non-dropping-particle" : "", "parse-names" : false, "suffix" : "" }, { "dropping-particle" : "", "family" : "Cabot", "given" : "Gabriel", "non-dropping-particle" : "", "parse-names" : false, "suffix" : "" }, { "dropping-particle" : "", "family" : "Oliver", "given" : "Antonio", "non-dropping-particle" : "", "parse-names" : false, "suffix" : "" }, { "dropping-particle" : "", "family" : "Buckling", "given" : "Angus", "non-dropping-particle" : "", "parse-names" : false, "suffix" : "" }, { "dropping-particle" : "", "family" : "Maclean", "given" : "R Craig", "non-dropping-particle" : "", "parse-names" : false, "suffix" : "" } ], "container-title" : "Proceedings. Biological sciences / The Royal Society", "id" : "ITEM-1", "issue" : "1757", "issued" : { "date-parts" : [ [ "2013", "1" ] ] }, "note" : "These results demonstrate the existence of a direct benefit associated with mutator alleles in the presence of oxidative stress as a result of a trade-off between DNA repair efficiency and hydrogen peroxide resistance", "page" : "20130007", "title" : "A trade-off between oxidative stress resistance and DNA repair plays a role in the evolution of elevated mutation rates in bacteria.", "type" : "article-journal", "volume" : "280" }, "uris" : [ "http://www.mendeley.com/documents/?uuid=8ef0ddc2-d19b-4e19-8ee9-56867fbcbf15" ] }, { "id" : "ITEM-2", "itemData" : { "DOI" : "10.1371/journal.pone.0072963", "ISSN" : "1932-6203", "author" : [ { "dropping-particle" : "", "family" : "Turrientes", "given" : "Mar\u00eda-Carmen", "non-dropping-particle" : "", "parse-names" : false, "suffix" : "" }, { "dropping-particle" : "", "family" : "Baquero", "given" : "Fernando", "non-dropping-particle" : "", "parse-names" : false, "suffix" : "" }, { "dropping-particle" : "", "family" : "Levin", "given" : "Bruce R.", "non-dropping-particle" : "", "parse-names" : false, "suffix" : "" }, { "dropping-particle" : "", "family" : "Mart\u00ednez", "given" : "Jos\u00e9-Luis", "non-dropping-particle" : "", "parse-names" : false, "suffix" : "" }, { "dropping-particle" : "", "family" : "Ripoll", "given" : "Aida", "non-dropping-particle" : "", "parse-names" : false, "suffix" : "" }, { "dropping-particle" : "", "family" : "Gonz\u00e1lez-Alba", "given" : "Jos\u00e9-Mar\u00eda", "non-dropping-particle" : "", "parse-names" : false, "suffix" : "" }, { "dropping-particle" : "", "family" : "Tobes", "given" : "Raquel", "non-dropping-particle" : "", "parse-names" : false, "suffix" : "" }, { "dropping-particle" : "", "family" : "Manrique", "given" : "Marina", "non-dropping-particle" : "", "parse-names" : false, "suffix" : "" }, { "dropping-particle" : "", "family" : "Baquero", "given" : "Maria-Rosario", "non-dropping-particle" : "", "parse-names" : false, "suffix" : "" }, { "dropping-particle" : "", "family" : "Rodr\u00edguez-Dom\u00ednguez", "given" : "Mario-Jos\u00e9", "non-dropping-particle" : "", "parse-names" : false, "suffix" : "" }, { "dropping-particle" : "", "family" : "Cant\u00f3n", "given" : "Rafael", "non-dropping-particle" : "", "parse-names" : false, "suffix" : "" }, { "dropping-particle" : "", "family" : "Gal\u00e1n", "given" : "Juan-Carlos", "non-dropping-particle" : "", "parse-names" : false, "suffix" : "" } ], "container-title" : "PLoS ONE", "editor" : [ { "dropping-particle" : "", "family" : "Marinus", "given" : "Martin G.", "non-dropping-particle" : "", "parse-names" : false, "suffix" : "" } ], "id" : "ITEM-2", "issue" : "9", "issued" : { "date-parts" : [ [ "2013", "9", "12" ] ] }, "note" : "experimental evolution of clinical MutS mutator (36-fold increase in mutation rate) under lab conditions with serial delutions.\nnon-mutators appear via compensatory mutations (not back-mutations) after ~400 generations.\n        \nfitness of mutators increase then decreases, non-mutators' fitness does not decrease.\n        \nevolved strains  had higher expression of ROS detox genes. putting these genes in the ancestor led to lower mutation rates and higher fitness - &gt; PLEOTROPIC effect of anti-mutator genes.\n        \n      ", "page" : "e72963", "title" : "Normal Mutation Rate Variants Arise in a Mutator (Mut S) Escherichia coli Population", "type" : "article-journal", "volume" : "8" }, "uris" : [ "http://www.mendeley.com/documents/?uuid=246808ad-2a98-42a3-9b27-ca58ac40d0c9" ] } ], "mendeley" : { "previouslyFormattedCitation" : "(Torres-Barcel\u00f3 et al. 2013; Turrientes et al. 2013)" }, "properties" : { "noteIndex" : 0 }, "schema" : "https://github.com/citation-style-language/schema/raw/master/csl-citation.json" }</w:instrText>
+      </w:r>
+      <w:r>
+        <w:rPr>
+          <w:lang w:bidi="hi-IN"/>
+        </w:rPr>
+        <w:fldChar w:fldCharType="separate"/>
+      </w:r>
+      <w:r>
+        <w:rPr>
+          <w:noProof/>
+          <w:lang w:bidi="hi-IN"/>
+        </w:rPr>
+        <w:t>(Torres-Barceló et al. 2013; Turrientes et al. 2013)</w:t>
+      </w:r>
+      <w:r>
+        <w:rPr>
+          <w:lang w:bidi="hi-IN"/>
+        </w:rPr>
+        <w:fldChar w:fldCharType="end"/>
+      </w:r>
+      <w:r>
+        <w:rPr>
+          <w:lang w:bidi="hi-IN"/>
+        </w:rPr>
+        <w:t xml:space="preserve">, the cost of DNA replication fidelity </w:t>
+      </w:r>
+      <w:r>
+        <w:rPr>
+          <w:lang w:bidi="hi-IN"/>
+        </w:rPr>
+        <w:fldChar w:fldCharType="begin" w:fldLock="1"/>
+      </w:r>
+      <w:r>
+        <w:rPr>
+          <w:lang w:bidi="hi-IN"/>
+        </w:rPr>
+        <w:instrText>ADDIN CSL_CITATION { "citationItems" : [ { "id" : "ITEM-1", "itemData" : { "DOI" : "10.1006/jtbi.1998.0752", "ISSN" : "0022-5193", "PMID" : "9778430", "abstract" : "I investigate the hypothesis that mutation rates in natural populations are determined by a balance between: (1) selection against deleterious mutations favouring lower mutation rates, and (2) selection opposing further reduction of the mutation rate, resulting from the costs incurred by more stringent proof-reading and repair (for example, a reduction in the rate of DNA replication). The influence of advantageous mutations is assumed to be negligible. In a previous paper, I analysed the dynamics of a modifier of the mutation rate in a large sexual population, where (infinitesimally rare) deleterious alleles segregate at an infinite number of unlinked loci with symmetric multiplicative fitness effects. A simple condition was obtained for a modifier allele to increase in frequency. Remarkably, this condition does not depend on the allele frequencies at the modifier locus. Here, I show that (as a consequence), given any set of possible values of the mutation rate (any set of possible modifier alleles), there always exists a single globally stable value of the mutation rate. This is an unusually strong form of \"evolutionary stability\" for a sexual population. Less surprisingly the optimum mutation rate in an asexual population has similar stability properties. Furthermore, in the case of an asexual population, it is not necessary to make any special assumptions about the selection acting against deleterious mutations, except that a deterministic mutation-selection equilibrium exists. I present a simple method for identifying the evolutionarily stable value of the mutation rate, given the function alpha(U) relating the value of the mutation rate to the fitness cost of maintaining this rate. I also argue that if there is a highly conserved relationship between the rate of replication per base, and the rate of mutation per base, and if this relationship has the form of a power law, then the remarkable uniformity of the per genome mutation rate in DNA based microbes can be explained.", "author" : [ { "dropping-particle" : "", "family" : "Dawson", "given" : "Kevin J.", "non-dropping-particle" : "", "parse-names" : false, "suffix" : "" } ], "container-title" : "Journal of theoretical biology", "id" : "ITEM-1", "issue" : "1", "issued" : { "date-parts" : [ [ "1998", "9", "7" ] ] }, "note" : "no beneficial mutations\nMSB\nthe difference between k-m model and kond model\nstable mu rate is lower for asex (like sloan &amp; panjeti) because indirect selection is weaker. very different results than if ben muts are allowed (leigh 70) in which case asex will have higher mut rates.selection at haploid stage - no hetero effect\n        \n        \ndiscussion on the different terms of the CoF\n        \n        \n      ", "page" : "143-57", "title" : "Evolutionarily stable mutation rates.", "type" : "article-journal", "volume" : "194" }, "uris" : [ "http://www.mendeley.com/documents/?uuid=19c92bbe-65cd-416b-95d8-a98b4208b55f" ] } ], "mendeley" : { "previouslyFormattedCitation" : "(Dawson 1998)" }, "properties" : { "noteIndex" : 0 }, "schema" : "https://github.com/citation-style-language/schema/raw/master/csl-citation.json" }</w:instrText>
+      </w:r>
+      <w:r>
+        <w:rPr>
+          <w:lang w:bidi="hi-IN"/>
+        </w:rPr>
+        <w:fldChar w:fldCharType="separate"/>
+      </w:r>
+      <w:r>
+        <w:rPr>
+          <w:noProof/>
+          <w:lang w:bidi="hi-IN"/>
+        </w:rPr>
+        <w:t>(Dawson 1998)</w:t>
+      </w:r>
+      <w:r>
+        <w:rPr>
+          <w:lang w:bidi="hi-IN"/>
+        </w:rPr>
+        <w:fldChar w:fldCharType="end"/>
+      </w:r>
+      <w:r>
+        <w:rPr>
+          <w:lang w:bidi="hi-IN"/>
+        </w:rPr>
+        <w:t>,</w:t>
+      </w:r>
+      <w:r>
+        <w:rPr>
+          <w:lang w:bidi="hi-IN"/>
+        </w:rPr>
+        <w:t xml:space="preserve"> and</w:t>
+      </w:r>
+      <w:r>
+        <w:rPr>
+          <w:lang w:bidi="hi-IN"/>
+        </w:rPr>
+        <w:t xml:space="preserve"> the effect of drift on </w:t>
+      </w:r>
+      <w:r>
+        <w:rPr>
+          <w:lang w:bidi="hi-IN"/>
+        </w:rPr>
+        <w:t xml:space="preserve">the </w:t>
+      </w:r>
+      <w:r>
+        <w:rPr>
+          <w:lang w:bidi="hi-IN"/>
+        </w:rPr>
+        <w:t xml:space="preserve">fidelity of rarely expressed </w:t>
+      </w:r>
+      <w:r>
+        <w:rPr>
+          <w:lang w:bidi="hi-IN"/>
+        </w:rPr>
+        <w:t>proteins</w:t>
+      </w:r>
+      <w:r>
+        <w:rPr>
+          <w:lang w:bidi="hi-IN"/>
+        </w:rPr>
+        <w:t xml:space="preserve"> - </w:t>
+      </w:r>
+      <w:r>
+        <w:rPr>
+          <w:lang w:bidi="hi-IN"/>
+        </w:rPr>
+        <w:t xml:space="preserve">the "drift barrier </w:t>
+      </w:r>
+      <w:r>
+        <w:rPr>
+          <w:lang w:bidi="hi-IN"/>
+        </w:rPr>
         <w:lastRenderedPageBreak/>
-        <w:t>M</w:t>
-      </w:r>
-      <w:r>
-        <w:rPr>
-          <w:lang w:bidi="hi-IN"/>
-        </w:rPr>
-        <w:t xml:space="preserve">ean fitness and adaptation rate are </w:t>
-      </w:r>
-      <w:r>
-        <w:rPr>
-          <w:lang w:bidi="hi-IN"/>
-        </w:rPr>
-        <w:t xml:space="preserve">both </w:t>
-      </w:r>
-      <w:r>
-        <w:rPr>
-          <w:lang w:bidi="hi-IN"/>
-        </w:rPr>
-        <w:t xml:space="preserve">population-level traits. Even though SIM </w:t>
-      </w:r>
-      <w:r>
-        <w:rPr>
-          <w:lang w:bidi="hi-IN"/>
-        </w:rPr>
-        <w:t>has</w:t>
-      </w:r>
-      <w:r>
-        <w:rPr>
-          <w:lang w:bidi="hi-IN"/>
-        </w:rPr>
-        <w:t xml:space="preserve"> the </w:t>
-      </w:r>
-      <w:r>
-        <w:rPr>
-          <w:lang w:bidi="hi-IN"/>
-        </w:rPr>
-        <w:t>most efficient</w:t>
-      </w:r>
-      <w:r>
-        <w:rPr>
-          <w:lang w:bidi="hi-IN"/>
-        </w:rPr>
-        <w:t xml:space="preserve"> balance between these traits, it </w:t>
-      </w:r>
-      <w:r>
-        <w:rPr>
-          <w:lang w:bidi="hi-IN"/>
-        </w:rPr>
-        <w:t xml:space="preserve">will </w:t>
-      </w:r>
-      <w:r>
-        <w:rPr>
-          <w:lang w:bidi="hi-IN"/>
-        </w:rPr>
-        <w:t xml:space="preserve">not necessarily </w:t>
-      </w:r>
-      <w:r>
-        <w:rPr>
-          <w:lang w:bidi="hi-IN"/>
-        </w:rPr>
-        <w:t xml:space="preserve">evolve, because individual-level selection can </w:t>
-      </w:r>
-      <w:r>
-        <w:rPr>
-          <w:lang w:bidi="hi-IN"/>
-        </w:rPr>
-        <w:t>act</w:t>
-      </w:r>
-      <w:r>
-        <w:rPr>
-          <w:lang w:bidi="hi-IN"/>
-        </w:rPr>
-        <w:t xml:space="preserve"> in </w:t>
-      </w:r>
-      <w:r>
-        <w:rPr>
-          <w:lang w:bidi="hi-IN"/>
-        </w:rPr>
-        <w:t xml:space="preserve">a </w:t>
-      </w:r>
-      <w:r>
-        <w:rPr>
-          <w:lang w:bidi="hi-IN"/>
-        </w:rPr>
-        <w:t xml:space="preserve">different </w:t>
-      </w:r>
-      <w:r>
-        <w:rPr>
-          <w:lang w:bidi="hi-IN"/>
-        </w:rPr>
-        <w:t>direction</w:t>
-      </w:r>
-      <w:r>
-        <w:rPr>
-          <w:lang w:bidi="hi-IN"/>
-        </w:rPr>
-        <w:t xml:space="preserve"> than population-level selection. Moreover, even if SIM does evolve, it </w:t>
-      </w:r>
-      <w:r>
-        <w:rPr>
-          <w:lang w:bidi="hi-IN"/>
-        </w:rPr>
-        <w:t xml:space="preserve">may be </w:t>
-      </w:r>
-      <w:r>
-        <w:rPr>
-          <w:lang w:bidi="hi-IN"/>
-        </w:rPr>
-        <w:t xml:space="preserve">the result of selection on </w:t>
-      </w:r>
-      <w:r>
-        <w:rPr>
-          <w:i/>
-          <w:iCs/>
-          <w:lang w:bidi="hi-IN"/>
-        </w:rPr>
-        <w:t>adaptability</w:t>
-      </w:r>
-      <w:r>
-        <w:rPr>
-          <w:lang w:bidi="hi-IN"/>
-        </w:rPr>
-        <w:t xml:space="preserve"> and </w:t>
-      </w:r>
-      <w:r>
-        <w:rPr>
-          <w:i/>
-          <w:iCs/>
-          <w:lang w:bidi="hi-IN"/>
-        </w:rPr>
-        <w:t>adaptedness</w:t>
-      </w:r>
-      <w:r>
-        <w:rPr>
-          <w:lang w:bidi="hi-IN"/>
-        </w:rPr>
-        <w:t xml:space="preserve"> (2</w:t>
-      </w:r>
-      <w:r>
-        <w:rPr>
-          <w:vertAlign w:val="superscript"/>
-          <w:lang w:bidi="hi-IN"/>
-        </w:rPr>
-        <w:t>nd</w:t>
-      </w:r>
-      <w:r>
-        <w:rPr>
-          <w:lang w:bidi="hi-IN"/>
-        </w:rPr>
-        <w:t xml:space="preserve"> order selection </w:t>
-      </w:r>
-      <w:r>
-        <w:rPr>
-          <w:lang w:bidi="hi-IN"/>
-        </w:rPr>
-        <w:fldChar w:fldCharType="begin" w:fldLock="1"/>
-      </w:r>
-      <w:r>
-        <w:rPr>
-          <w:lang w:bidi="hi-IN"/>
-        </w:rPr>
-        <w:instrText>ADDIN CSL_CITATION { "citationItems" : [ { "id" : "ITEM-1", "itemData" : { "ISSN" : "0923-2508", "PMID" : "11281320", "abstract" : "The increase in genetic variability of a population can be selected during adaptation, as demonstrated by the selection of mutator alleles. The dynamics of this phenomenon, named second-order selection, can result in an improved adaptability of bacteria through regulation of all facets of mutation and recombination processes.", "author" : [ { "dropping-particle" : "", "family" : "Tenaillon", "given" : "Olivier", "non-dropping-particle" : "", "parse-names" : false, "suffix" : "" }, { "dropping-particle" : "", "family" : "Taddei", "given" : "Fran\u00e7ois", "non-dropping-particle" : "", "parse-names" : false, "suffix" : "" }, { "dropping-particle" : "", "family" : "Radman", "given" : "Miroslav", "non-dropping-particle" : "", "parse-names" : false, "suffix" : "" }, { "dropping-particle" : "", "family" : "Matic", "given" : "Ivan", "non-dropping-particle" : "", "parse-names" : false, "suffix" : "" } ], "container-title" : "Research in microbiology", "id" : "ITEM-1", "issue" : "1", "issued" : { "date-parts" : [ [ "2001" ] ] }, "page" : "11-6", "title" : "Second-order selection in bacterial evolution: selection acting on mutation and recombination rates in the course of adaptation.", "type" : "article-journal", "volume" : "152" }, "uris" : [ "http://www.mendeley.com/documents/?uuid=14866b8a-f3d1-4e33-98a3-9216e348485c" ] } ], "mendeley" : { "previouslyFormattedCitation" : "(Tenaillon et al. 2001)" }, "properties" : { "noteIndex" : 0 }, "schema" : "https://github.com/citation-style-language/schema/raw/master/csl-citation.json" }</w:instrText>
-      </w:r>
-      <w:r>
-        <w:rPr>
-          <w:lang w:bidi="hi-IN"/>
-        </w:rPr>
-        <w:fldChar w:fldCharType="separate"/>
-      </w:r>
-      <w:r>
-        <w:rPr>
-          <w:noProof/>
-          <w:lang w:bidi="hi-IN"/>
-        </w:rPr>
-        <w:t>(Tenaillon et al. 2001)</w:t>
-      </w:r>
-      <w:r>
-        <w:rPr>
-          <w:lang w:bidi="hi-IN"/>
-        </w:rPr>
-        <w:fldChar w:fldCharType="end"/>
-      </w:r>
-      <w:r>
-        <w:rPr>
-          <w:lang w:bidi="hi-IN"/>
-        </w:rPr>
-        <w:t>)</w:t>
-      </w:r>
-      <w:r>
-        <w:rPr>
-          <w:lang w:bidi="hi-IN"/>
-        </w:rPr>
-        <w:t>,</w:t>
-      </w:r>
-      <w:r>
-        <w:rPr>
-          <w:lang w:bidi="hi-IN"/>
-        </w:rPr>
-        <w:t xml:space="preserve"> or a result of other factors, such as </w:t>
-      </w:r>
-      <w:r>
-        <w:rPr>
-          <w:lang w:bidi="hi-IN"/>
-        </w:rPr>
-        <w:t>pleiotropic</w:t>
-      </w:r>
-      <w:r>
-        <w:rPr>
-          <w:lang w:bidi="hi-IN"/>
-        </w:rPr>
-        <w:t xml:space="preserve"> effects of mutator alleles </w:t>
-      </w:r>
-      <w:r>
-        <w:rPr>
-          <w:lang w:bidi="hi-IN"/>
-        </w:rPr>
-        <w:fldChar w:fldCharType="begin" w:fldLock="1"/>
-      </w:r>
-      <w:r>
-        <w:rPr>
-          <w:lang w:bidi="hi-IN"/>
-        </w:rPr>
-        <w:instrText>ADDIN CSL_CITATION { "citationItems" : [ { "id" : "ITEM-1", "itemData" : { "DOI" : "10.1098/rspb.2013.0007", "ISSN" : "1471-2954", "PMID" : "23446530", "abstract" : "The dominant paradigm for the evolution of mutator alleles in bacterial populations is that they spread by indirect selection for linked beneficial mutations when bacteria are poorly adapted. In this paper, we challenge the ubiquity of this paradigm by demonstrating that a clinically important stressor, hydrogen peroxide, generates direct selection for an elevated mutation rate in the pathogenic bacterium Pseudomonas aeruginosa as a consequence of a trade-off between the fidelity of DNA repair and hydrogen peroxide resistance. We demonstrate that the biochemical mechanism underlying this trade-off in the case of mutS is the elevated secretion of catalase by the mutator strain. Our results provide, to our knowledge, the first experimental evidence that direct selection can favour mutator alleles in bacterial populations, and pave the way for future studies to understand how mutation and DNA repair are linked to stress responses and how this affects the evolution of bacterial mutation rates.", "author" : [ { "dropping-particle" : "", "family" : "Torres-Barcel\u00f3", "given" : "Clara", "non-dropping-particle" : "", "parse-names" : false, "suffix" : "" }, { "dropping-particle" : "", "family" : "Cabot", "given" : "Gabriel", "non-dropping-particle" : "", "parse-names" : false, "suffix" : "" }, { "dropping-particle" : "", "family" : "Oliver", "given" : "Antonio", "non-dropping-particle" : "", "parse-names" : false, "suffix" : "" }, { "dropping-particle" : "", "family" : "Buckling", "given" : "Angus", "non-dropping-particle" : "", "parse-names" : false, "suffix" : "" }, { "dropping-particle" : "", "family" : "Maclean", "given" : "R Craig", "non-dropping-particle" : "", "parse-names" : false, "suffix" : "" } ], "container-title" : "Proceedings. Biological sciences / The Royal Society", "id" : "ITEM-1", "issue" : "1757", "issued" : { "date-parts" : [ [ "2013", "1" ] ] }, "note" : "These results demonstrate the existence of a direct benefit associated with mutator alleles in the presence of oxidative stress as a result of a trade-off between DNA repair efficiency and hydrogen peroxide resistance", "page" : "20130007", "title" : "A trade-off between oxidative stress resistance and DNA repair plays a role in the evolution of elevated mutation rates in bacteria.", "type" : "article-journal", "volume" : "280" }, "uris" : [ "http://www.mendeley.com/documents/?uuid=8ef0ddc2-d19b-4e19-8ee9-56867fbcbf15" ] }, { "id" : "ITEM-2", "itemData" : { "DOI" : "10.1371/journal.pone.0072963", "ISSN" : "1932-6203", "author" : [ { "dropping-particle" : "", "family" : "Turrientes", "given" : "Mar\u00eda-Carmen", "non-dropping-particle" : "", "parse-names" : false, "suffix" : "" }, { "dropping-particle" : "", "family" : "Baquero", "given" : "Fernando", "non-dropping-particle" : "", "parse-names" : false, "suffix" : "" }, { "dropping-particle" : "", "family" : "Levin", "given" : "Bruce R.", "non-dropping-particle" : "", "parse-names" : false, "suffix" : "" }, { "dropping-particle" : "", "family" : "Mart\u00ednez", "given" : "Jos\u00e9-Luis", "non-dropping-particle" : "", "parse-names" : false, "suffix" : "" }, { "dropping-particle" : "", "family" : "Ripoll", "given" : "Aida", "non-dropping-particle" : "", "parse-names" : false, "suffix" : "" }, { "dropping-particle" : "", "family" : "Gonz\u00e1lez-Alba", "given" : "Jos\u00e9-Mar\u00eda", "non-dropping-particle" : "", "parse-names" : false, "suffix" : "" }, { "dropping-particle" : "", "family" : "Tobes", "given" : "Raquel", "non-dropping-particle" : "", "parse-names" : false, "suffix" : "" }, { "dropping-particle" : "", "family" : "Manrique", "given" : "Marina", "non-dropping-particle" : "", "parse-names" : false, "suffix" : "" }, { "dropping-particle" : "", "family" : "Baquero", "given" : "Maria-Rosario", "non-dropping-particle" : "", "parse-names" : false, "suffix" : "" }, { "dropping-particle" : "", "family" : "Rodr\u00edguez-Dom\u00ednguez", "given" : "Mario-Jos\u00e9", "non-dropping-particle" : "", "parse-names" : false, "suffix" : "" }, { "dropping-particle" : "", "family" : "Cant\u00f3n", "given" : "Rafael", "non-dropping-particle" : "", "parse-names" : false, "suffix" : "" }, { "dropping-particle" : "", "family" : "Gal\u00e1n", "given" : "Juan-Carlos", "non-dropping-particle" : "", "parse-names" : false, "suffix" : "" } ], "container-title" : "PLoS ONE", "editor" : [ { "dropping-particle" : "", "family" : "Marinus", "given" : "Martin G.", "non-dropping-particle" : "", "parse-names" : false, "suffix" : "" } ], "id" : "ITEM-2", "issue" : "9", "issued" : { "date-parts" : [ [ "2013", "9", "12" ] ] }, "note" : "experimental evolution of clinical MutS mutator (36-fold increase in mutation rate) under lab conditions with serial delutions.\nnon-mutators appear via compensatory mutations (not back-mutations) after ~400 generations.\n        \nfitness of mutators increase then decreases, non-mutators' fitness does not decrease.\n        \nevolved strains  had higher expression of ROS detox genes. putting these genes in the ancestor led to lower mutation rates and higher fitness - &gt; PLEOTROPIC effect of anti-mutator genes.\n        \n      ", "page" : "e72963", "title" : "Normal Mutation Rate Variants Arise in a Mutator (Mut S) Escherichia coli Population", "type" : "article-journal", "volume" : "8" }, "uris" : [ "http://www.mendeley.com/documents/?uuid=246808ad-2a98-42a3-9b27-ca58ac40d0c9" ] } ], "mendeley" : { "previouslyFormattedCitation" : "(Torres-Barcel\u00f3 et al. 2013; Turrientes et al. 2013)" }, "properties" : { "noteIndex" : 0 }, "schema" : "https://github.com/citation-style-language/schema/raw/master/csl-citation.json" }</w:instrText>
-      </w:r>
-      <w:r>
-        <w:rPr>
-          <w:lang w:bidi="hi-IN"/>
-        </w:rPr>
-        <w:fldChar w:fldCharType="separate"/>
-      </w:r>
-      <w:r>
-        <w:rPr>
-          <w:noProof/>
-          <w:lang w:bidi="hi-IN"/>
-        </w:rPr>
-        <w:t>(Torres-Barceló et al. 2013; Turrientes et al. 2013)</w:t>
-      </w:r>
-      <w:r>
-        <w:rPr>
-          <w:lang w:bidi="hi-IN"/>
-        </w:rPr>
-        <w:fldChar w:fldCharType="end"/>
-      </w:r>
-      <w:r>
-        <w:rPr>
-          <w:lang w:bidi="hi-IN"/>
-        </w:rPr>
-        <w:t xml:space="preserve">, the cost of DNA replication fidelity </w:t>
-      </w:r>
-      <w:r>
-        <w:rPr>
-          <w:lang w:bidi="hi-IN"/>
-        </w:rPr>
-        <w:fldChar w:fldCharType="begin" w:fldLock="1"/>
-      </w:r>
-      <w:r>
-        <w:rPr>
-          <w:lang w:bidi="hi-IN"/>
-        </w:rPr>
-        <w:instrText>ADDIN CSL_CITATION { "citationItems" : [ { "id" : "ITEM-1", "itemData" : { "DOI" : "10.1006/jtbi.1998.0752", "ISSN" : "0022-5193", "PMID" : "9778430", "abstract" : "I investigate the hypothesis that mutation rates in natural populations are determined by a balance between: (1) selection against deleterious mutations favouring lower mutation rates, and (2) selection opposing further reduction of the mutation rate, resulting from the costs incurred by more stringent proof-reading and repair (for example, a reduction in the rate of DNA replication). The influence of advantageous mutations is assumed to be negligible. In a previous paper, I analysed the dynamics of a modifier of the mutation rate in a large sexual population, where (infinitesimally rare) deleterious alleles segregate at an infinite number of unlinked loci with symmetric multiplicative fitness effects. A simple condition was obtained for a modifier allele to increase in frequency. Remarkably, this condition does not depend on the allele frequencies at the modifier locus. Here, I show that (as a consequence), given any set of possible values of the mutation rate (any set of possible modifier alleles), there always exists a single globally stable value of the mutation rate. This is an unusually strong form of \"evolutionary stability\" for a sexual population. Less surprisingly the optimum mutation rate in an asexual population has similar stability properties. Furthermore, in the case of an asexual population, it is not necessary to make any special assumptions about the selection acting against deleterious mutations, except that a deterministic mutation-selection equilibrium exists. I present a simple method for identifying the evolutionarily stable value of the mutation rate, given the function alpha(U) relating the value of the mutation rate to the fitness cost of maintaining this rate. I also argue that if there is a highly conserved relationship between the rate of replication per base, and the rate of mutation per base, and if this relationship has the form of a power law, then the remarkable uniformity of the per genome mutation rate in DNA based microbes can be explained.", "author" : [ { "dropping-particle" : "", "family" : "Dawson", "given" : "Kevin J.", "non-dropping-particle" : "", "parse-names" : false, "suffix" : "" } ], "container-title" : "Journal of theoretical biology", "id" : "ITEM-1", "issue" : "1", "issued" : { "date-parts" : [ [ "1998", "9", "7" ] ] }, "note" : "no beneficial mutations\nMSB\nthe difference between k-m model and kond model\nstable mu rate is lower for asex (like sloan &amp; panjeti) because indirect selection is weaker. very different results than if ben muts are allowed (leigh 70) in which case asex will have higher mut rates.selection at haploid stage - no hetero effect\n        \n        \ndiscussion on the different terms of the CoF\n        \n        \n      ", "page" : "143-57", "title" : "Evolutionarily stable mutation rates.", "type" : "article-journal", "volume" : "194" }, "uris" : [ "http://www.mendeley.com/documents/?uuid=19c92bbe-65cd-416b-95d8-a98b4208b55f" ] } ], "mendeley" : { "previouslyFormattedCitation" : "(Dawson 1998)" }, "properties" : { "noteIndex" : 0 }, "schema" : "https://github.com/citation-style-language/schema/raw/master/csl-citation.json" }</w:instrText>
-      </w:r>
-      <w:r>
-        <w:rPr>
-          <w:lang w:bidi="hi-IN"/>
-        </w:rPr>
-        <w:fldChar w:fldCharType="separate"/>
-      </w:r>
-      <w:r>
-        <w:rPr>
-          <w:noProof/>
-          <w:lang w:bidi="hi-IN"/>
-        </w:rPr>
-        <w:t>(Dawson 1998)</w:t>
-      </w:r>
-      <w:r>
-        <w:rPr>
-          <w:lang w:bidi="hi-IN"/>
-        </w:rPr>
-        <w:fldChar w:fldCharType="end"/>
-      </w:r>
-      <w:r>
-        <w:rPr>
-          <w:lang w:bidi="hi-IN"/>
-        </w:rPr>
-        <w:t>,</w:t>
-      </w:r>
-      <w:r>
-        <w:rPr>
-          <w:lang w:bidi="hi-IN"/>
-        </w:rPr>
-        <w:t xml:space="preserve"> and</w:t>
-      </w:r>
-      <w:r>
-        <w:rPr>
-          <w:lang w:bidi="hi-IN"/>
-        </w:rPr>
-        <w:t xml:space="preserve"> the effect of drift on </w:t>
-      </w:r>
-      <w:r>
-        <w:rPr>
-          <w:lang w:bidi="hi-IN"/>
-        </w:rPr>
-        <w:t xml:space="preserve">the </w:t>
-      </w:r>
-      <w:r>
-        <w:rPr>
-          <w:lang w:bidi="hi-IN"/>
-        </w:rPr>
-        <w:t xml:space="preserve">fidelity of rarely expressed </w:t>
-      </w:r>
-      <w:r>
-        <w:rPr>
-          <w:lang w:bidi="hi-IN"/>
-        </w:rPr>
-        <w:t>proteins</w:t>
-      </w:r>
-      <w:r>
-        <w:rPr>
-          <w:lang w:bidi="hi-IN"/>
-        </w:rPr>
-        <w:t xml:space="preserve"> - </w:t>
-      </w:r>
-      <w:r>
-        <w:rPr>
-          <w:lang w:bidi="hi-IN"/>
-        </w:rPr>
-        <w:t xml:space="preserve">the "drift barrier hypothesis" </w:t>
+        <w:t xml:space="preserve">hypothesis" </w:t>
       </w:r>
       <w:r>
         <w:rPr>
@@ -12484,11 +12039,7 @@
         <w:t xml:space="preserve">, in which </w:t>
       </w:r>
       <w:r>
-        <w:t xml:space="preserve">it is </w:t>
-      </w:r>
-      <w:r>
-        <w:lastRenderedPageBreak/>
-        <w:t xml:space="preserve">possible to </w:t>
+        <w:t xml:space="preserve">it is possible to </w:t>
       </w:r>
       <w:r>
         <w:t xml:space="preserve">interfere with the regulation of </w:t>
@@ -12550,6 +12101,7 @@
         <w:ind w:left="357" w:hanging="357"/>
       </w:pPr>
       <w:r>
+        <w:lastRenderedPageBreak/>
         <w:t>Conclusions</w:t>
       </w:r>
     </w:p>
@@ -12806,15 +12358,7 @@
         <w:t>)</w:t>
       </w:r>
       <w:r>
-        <w:t xml:space="preserve"> for initial motivation for this project and Uri </w:t>
-      </w:r>
-      <w:proofErr w:type="spellStart"/>
-      <w:r>
-        <w:t>Obolski</w:t>
-      </w:r>
-      <w:proofErr w:type="spellEnd"/>
-      <w:r>
-        <w:t xml:space="preserve"> for help with statistical analysis. This research has been supported in part by the Israeli Science Foundation</w:t>
+        <w:t xml:space="preserve"> for initial motivation for this project and Uri Obolski for help with statistical analysis. This research has been supported in part by the Israeli Science Foundation</w:t>
       </w:r>
       <w:r>
         <w:t xml:space="preserve"> </w:t>
@@ -12844,7 +12388,6 @@
         <w:spacing w:line="480" w:lineRule="auto"/>
       </w:pPr>
       <w:r>
-        <w:lastRenderedPageBreak/>
         <w:t>Literature cited</w:t>
       </w:r>
     </w:p>
@@ -12910,6 +12453,7 @@
         <w:rPr>
           <w:noProof/>
         </w:rPr>
+        <w:lastRenderedPageBreak/>
         <w:t>Bjedov, I., O. Tenaillon, B. Gérard, V. Souza, E. Denamur, M. Radman, F. Taddei, and I. Matic. 2003. Stress-induced mutagenesis in bacteria. Science (80-. ). 300:1404–9.</w:t>
       </w:r>
     </w:p>
@@ -13064,7 +12608,6 @@
         <w:rPr>
           <w:noProof/>
         </w:rPr>
-        <w:lastRenderedPageBreak/>
         <w:t>Galhardo, R. S., P. J. Hastings, and S. M. Rosenberg. 2007. Mutation as a stress response and the regulation of evolvability. Crit. Rev. Biochem. Mol. Biol. 42:399–435.</w:t>
       </w:r>
     </w:p>
@@ -13135,6 +12678,7 @@
         <w:rPr>
           <w:noProof/>
         </w:rPr>
+        <w:lastRenderedPageBreak/>
         <w:t>Hadany, L., and T. Beker. 2003. Fitness-associated recombination on rugged adaptive landscapes. J. Evol. Biol. 16:862–870.</w:t>
       </w:r>
     </w:p>
@@ -13289,7 +12833,6 @@
         <w:rPr>
           <w:noProof/>
         </w:rPr>
-        <w:lastRenderedPageBreak/>
         <w:t>Ponder, R. G., N. C. Fonville, and S. M. Rosenberg. 2005. A switch from high-fidelity to error-prone DNA double-strand break repair underlies stress-induced mutation. Mol. Cell 19:791–804.</w:t>
       </w:r>
     </w:p>
@@ -13346,6 +12889,7 @@
         <w:rPr>
           <w:noProof/>
         </w:rPr>
+        <w:lastRenderedPageBreak/>
         <w:t>Sharp, N. P., and A. F. Agrawal. 2012. Evidence for elevated mutation rates in low-quality genotypes. Proc. Natl. Acad. Sci. 109:6142–6.</w:t>
       </w:r>
     </w:p>
@@ -13472,7 +13016,6 @@
         <w:rPr>
           <w:noProof/>
         </w:rPr>
-        <w:lastRenderedPageBreak/>
         <w:t>Torres-Barceló, C., G. Cabot, A. Oliver, A. Buckling, and R. C. Maclean. 2013. A trade-off between oxidative stress resistance and DNA repair plays a role in the evolution of elevated mutation rates in bacteria. Proc. Biol. Sci. 280:20130007.</w:t>
       </w:r>
     </w:p>
@@ -13529,6 +13072,7 @@
         <w:rPr>
           <w:noProof/>
         </w:rPr>
+        <w:lastRenderedPageBreak/>
         <w:t>Whitlock, M. C. 1997. Founder Effects and Peak Shifts Without Genetic Drift: Adaptive Peak Shifts Occur Easily When Environments Fluctuate Slightly. Evolution (N. Y). 51:1044.</w:t>
       </w:r>
     </w:p>
@@ -13631,7 +13175,6 @@
         <w:spacing w:line="480" w:lineRule="auto"/>
       </w:pPr>
       <w:r>
-        <w:lastRenderedPageBreak/>
         <w:t>Appendi</w:t>
       </w:r>
       <w:r>
@@ -14584,6 +14127,7 @@
         <w:spacing w:line="480" w:lineRule="auto"/>
       </w:pPr>
       <w:r>
+        <w:lastRenderedPageBreak/>
         <w:t xml:space="preserve">For a population with </w:t>
       </w:r>
       <w:r>
@@ -15416,7 +14960,6 @@
       <w:r>
         <w:t xml:space="preserve">The last approximation assumes that </w:t>
       </w:r>
-      <w:proofErr w:type="gramStart"/>
       <w:r>
         <w:rPr>
           <w:i/>
@@ -15427,7 +14970,6 @@
       <w:r>
         <w:t>&lt;</w:t>
       </w:r>
-      <w:proofErr w:type="gramEnd"/>
       <w:r>
         <w:rPr>
           <w:i/>
@@ -15462,7 +15004,6 @@
         </w:rPr>
         <w:t>&lt;</w:t>
       </w:r>
-      <w:proofErr w:type="spellStart"/>
       <w:r>
         <w:rPr>
           <w:rFonts w:ascii="Times New Roman" w:hAnsi="Times New Roman"/>
@@ -15476,15 +15017,7 @@
           <w:i/>
           <w:iCs/>
         </w:rPr>
-        <w:t>U</w:t>
-      </w:r>
-      <w:proofErr w:type="spellEnd"/>
-      <w:r>
-        <w:rPr>
-          <w:i/>
-          <w:iCs/>
-        </w:rPr>
-        <w:t>.</w:t>
+        <w:t>U.</w:t>
       </w:r>
       <w:r>
         <w:t xml:space="preserve"> Now,</w:t>
@@ -16020,7 +15553,6 @@
       <w:r>
         <w:t xml:space="preserve">, </w:t>
       </w:r>
-      <w:proofErr w:type="spellStart"/>
       <w:r>
         <w:rPr>
           <w:i/>
@@ -16036,7 +15568,6 @@
         </w:rPr>
         <w:t>SIM</w:t>
       </w:r>
-      <w:proofErr w:type="spellEnd"/>
       <w:r>
         <w:t xml:space="preserve"> </w:t>
       </w:r>
@@ -16073,7 +15604,6 @@
       <w:bookmarkStart w:id="17" w:name="_Ref360530760"/>
       <w:bookmarkStart w:id="18" w:name="_Ref363980888"/>
       <w:r>
-        <w:lastRenderedPageBreak/>
         <w:t>Appendix</w:t>
       </w:r>
       <w:bookmarkEnd w:id="17"/>
@@ -16090,15 +15620,7 @@
         </w:rPr>
       </w:pPr>
       <w:r>
-        <w:t xml:space="preserve">Following </w:t>
-      </w:r>
-      <w:proofErr w:type="spellStart"/>
-      <w:r>
-        <w:t>Eshel</w:t>
-      </w:r>
-      <w:proofErr w:type="spellEnd"/>
-      <w:r>
-        <w:t xml:space="preserve"> </w:t>
+        <w:t xml:space="preserve">Following Eshel </w:t>
       </w:r>
       <w:r>
         <w:fldChar w:fldCharType="begin" w:fldLock="1"/>
@@ -16209,13 +15731,8 @@
       <w:pPr>
         <w:spacing w:line="480" w:lineRule="auto"/>
       </w:pPr>
-      <w:proofErr w:type="gramStart"/>
-      <w:r>
-        <w:t>where</w:t>
-      </w:r>
-      <w:proofErr w:type="gramEnd"/>
-      <w:r>
-        <w:t xml:space="preserve"> </w:t>
+      <w:r>
+        <w:t xml:space="preserve">where </w:t>
       </w:r>
       <w:r>
         <w:rPr>
@@ -16396,7 +15913,11 @@
         <w:t>This</w:t>
       </w:r>
       <w:r>
-        <w:t xml:space="preserve"> factor cannot be ignored because there is variation in mutation rates in the population.</w:t>
+        <w:t xml:space="preserve"> factor cannot be ignored because there is variation in mutation rates in the </w:t>
+      </w:r>
+      <w:r>
+        <w:lastRenderedPageBreak/>
+        <w:t>population.</w:t>
       </w:r>
       <w:r>
         <w:t xml:space="preserve"> </w:t>
@@ -16597,7 +16118,6 @@
       <w:r>
         <w:t xml:space="preserve">Assuming </w:t>
       </w:r>
-      <w:proofErr w:type="spellStart"/>
       <w:r>
         <w:rPr>
           <w:i/>
@@ -16605,7 +16125,6 @@
         </w:rPr>
         <w:t>sH</w:t>
       </w:r>
-      <w:proofErr w:type="spellEnd"/>
       <w:r>
         <w:t xml:space="preserve"> </w:t>
       </w:r>
@@ -16665,14 +16184,7 @@
         <w:rPr>
           <w:lang w:bidi="hi-IN"/>
         </w:rPr>
-        <w:t xml:space="preserve">With </w:t>
-      </w:r>
-      <w:proofErr w:type="spellStart"/>
-      <w:r>
-        <w:rPr>
-          <w:lang w:bidi="hi-IN"/>
-        </w:rPr>
-        <w:t>SIM</w:t>
+        <w:t>With SIM</w:t>
       </w:r>
       <w:r>
         <w:rPr>
@@ -16681,14 +16193,12 @@
         </w:rPr>
         <w:t>e</w:t>
       </w:r>
-      <w:proofErr w:type="spellEnd"/>
       <w:r>
         <w:rPr>
           <w:lang w:bidi="hi-IN"/>
         </w:rPr>
         <w:t xml:space="preserve"> the mutation rate of </w:t>
       </w:r>
-      <w:proofErr w:type="spellStart"/>
       <w:r>
         <w:rPr>
           <w:i/>
@@ -16697,14 +16207,12 @@
         </w:rPr>
         <w:t>ab</w:t>
       </w:r>
-      <w:proofErr w:type="spellEnd"/>
       <w:r>
         <w:rPr>
           <w:lang w:bidi="hi-IN"/>
         </w:rPr>
         <w:t xml:space="preserve"> is </w:t>
       </w:r>
-      <w:proofErr w:type="spellStart"/>
       <w:r>
         <w:rPr>
           <w:i/>
@@ -16712,7 +16220,6 @@
         </w:rPr>
         <w:t>τU</w:t>
       </w:r>
-      <w:proofErr w:type="spellEnd"/>
       <w:r>
         <w:rPr>
           <w:i/>
@@ -16773,14 +16280,7 @@
         <w:rPr>
           <w:lang w:bidi="hi-IN"/>
         </w:rPr>
-        <w:t xml:space="preserve">e assume the population reached a MSB after the environmental change because convergence to </w:t>
-      </w:r>
-      <w:r>
-        <w:rPr>
-          <w:lang w:bidi="hi-IN"/>
-        </w:rPr>
-        <w:lastRenderedPageBreak/>
-        <w:t xml:space="preserve">MSB is much </w:t>
+        <w:t xml:space="preserve">e assume the population reached a MSB after the environmental change because convergence to MSB is much </w:t>
       </w:r>
       <w:r>
         <w:rPr>
@@ -16897,14 +16397,7 @@
         <w:rPr>
           <w:lang w:bidi="hi-IN"/>
         </w:rPr>
-        <w:t xml:space="preserve">, we derive the relative fitness of </w:t>
-      </w:r>
-      <w:proofErr w:type="spellStart"/>
-      <w:r>
-        <w:rPr>
-          <w:lang w:bidi="hi-IN"/>
-        </w:rPr>
-        <w:t>SIM</w:t>
+        <w:t>, we derive the relative fitness of SIM</w:t>
       </w:r>
       <w:r>
         <w:rPr>
@@ -16913,7 +16406,6 @@
         </w:rPr>
         <w:t>e</w:t>
       </w:r>
-      <w:proofErr w:type="spellEnd"/>
       <w:r>
         <w:rPr>
           <w:lang w:bidi="hi-IN"/>
@@ -17633,7 +17125,6 @@
         </w:rPr>
         <w:t xml:space="preserve"> </w:t>
       </w:r>
-      <w:proofErr w:type="gramStart"/>
       <w:r>
         <w:rPr>
           <w:rFonts w:eastAsiaTheme="minorEastAsia"/>
@@ -17641,7 +17132,6 @@
         </w:rPr>
         <w:t xml:space="preserve">for </w:t>
       </w:r>
-      <w:proofErr w:type="gramEnd"/>
       <m:oMath>
         <m:sSup>
           <m:sSupPr>
@@ -17918,7 +17408,6 @@
           <w:lang w:bidi="hi-IN"/>
         </w:rPr>
       </w:pPr>
-      <w:proofErr w:type="gramStart"/>
       <w:r>
         <w:rPr>
           <w:rFonts w:eastAsiaTheme="minorEastAsia"/>
@@ -17933,7 +17422,6 @@
         </w:rPr>
         <w:t xml:space="preserve"> </w:t>
       </w:r>
-      <w:proofErr w:type="gramEnd"/>
       <m:oMath>
         <m:f>
           <m:fPr>
@@ -18118,15 +17606,7 @@
           <w:rFonts w:eastAsiaTheme="minorEastAsia"/>
           <w:lang w:bidi="hi-IN"/>
         </w:rPr>
-        <w:t xml:space="preserve">Because the appearance with </w:t>
-      </w:r>
-      <w:proofErr w:type="spellStart"/>
-      <w:r>
-        <w:rPr>
-          <w:rFonts w:eastAsiaTheme="minorEastAsia"/>
-          <w:lang w:bidi="hi-IN"/>
-        </w:rPr>
-        <w:t>SIM</w:t>
+        <w:t>Because the appearance with SIM</w:t>
       </w:r>
       <w:r>
         <w:rPr>
@@ -18136,7 +17616,6 @@
         </w:rPr>
         <w:t>e</w:t>
       </w:r>
-      <w:proofErr w:type="spellEnd"/>
       <w:r>
         <w:rPr>
           <w:rFonts w:eastAsiaTheme="minorEastAsia"/>
@@ -18156,15 +17635,7 @@
           <w:rFonts w:eastAsiaTheme="minorEastAsia"/>
           <w:lang w:bidi="hi-IN"/>
         </w:rPr>
-        <w:t xml:space="preserve"> with </w:t>
-      </w:r>
-      <w:proofErr w:type="spellStart"/>
-      <w:r>
-        <w:rPr>
-          <w:rFonts w:eastAsiaTheme="minorEastAsia"/>
-          <w:lang w:bidi="hi-IN"/>
-        </w:rPr>
-        <w:t>SIM</w:t>
+        <w:t xml:space="preserve"> with SIM</w:t>
       </w:r>
       <w:r>
         <w:rPr>
@@ -18174,7 +17645,6 @@
         </w:rPr>
         <w:t>e</w:t>
       </w:r>
-      <w:proofErr w:type="spellEnd"/>
       <w:r>
         <w:rPr>
           <w:rFonts w:eastAsiaTheme="minorEastAsia"/>
@@ -18601,7 +18071,7 @@
           <w:rPr>
             <w:noProof/>
           </w:rPr>
-          <w:t>23</w:t>
+          <w:t>15</w:t>
         </w:r>
         <w:r>
           <w:rPr>
@@ -18652,15 +18122,7 @@
       <w:pStyle w:val="Header"/>
     </w:pPr>
     <w:r>
-      <w:t xml:space="preserve">Ram and </w:t>
-    </w:r>
-    <w:proofErr w:type="spellStart"/>
-    <w:r>
-      <w:t>Hadany</w:t>
-    </w:r>
-    <w:proofErr w:type="spellEnd"/>
-    <w:r>
-      <w:t>, 2013</w:t>
+      <w:t>Ram and Hadany, 2013</w:t>
     </w:r>
   </w:p>
 </w:hdr>
@@ -21974,7 +21436,7 @@
 </file>
 
 <file path=customXml/itemProps1.xml><?xml version="1.0" encoding="utf-8"?>
-<ds:datastoreItem xmlns:ds="http://schemas.openxmlformats.org/officeDocument/2006/customXml" ds:itemID="{176689CB-83CB-4DD9-83B0-0785A933A9C8}">
+<ds:datastoreItem xmlns:ds="http://schemas.openxmlformats.org/officeDocument/2006/customXml" ds:itemID="{EDC59E56-A650-4F55-80A6-EF040887BAF2}">
   <ds:schemaRefs>
     <ds:schemaRef ds:uri="http://schemas.openxmlformats.org/officeDocument/2006/bibliography"/>
   </ds:schemaRefs>

</xml_diff>